<commit_message>
for problem 1 i added questions 1 and 2
</commit_message>
<xml_diff>
--- a/Problem Solving/Newland_Bobby_Problem Solving.docx
+++ b/Problem Solving/Newland_Bobby_Problem Solving.docx
@@ -3,11 +3,111 @@
 <w:document xmlns:wpc="http://schemas.microsoft.com/office/word/2010/wordprocessingCanvas" xmlns:mo="http://schemas.microsoft.com/office/mac/office/2008/main" xmlns:mc="http://schemas.openxmlformats.org/markup-compatibility/2006" xmlns:mv="urn:schemas-microsoft-com:mac:vml" xmlns:o="urn:schemas-microsoft-com:office:office" xmlns:r="http://schemas.openxmlformats.org/officeDocument/2006/relationships" xmlns:m="http://schemas.openxmlformats.org/officeDocument/2006/math" xmlns:v="urn:schemas-microsoft-com:vml" xmlns:wp14="http://schemas.microsoft.com/office/word/2010/wordprocessingDrawing" xmlns:wp="http://schemas.openxmlformats.org/drawingml/2006/wordprocessingDrawing" xmlns:w10="urn:schemas-microsoft-com:office:word" xmlns:w="http://schemas.openxmlformats.org/wordprocessingml/2006/main" xmlns:w14="http://schemas.microsoft.com/office/word/2010/wordml" xmlns:wpg="http://schemas.microsoft.com/office/word/2010/wordprocessingGroup" xmlns:wpi="http://schemas.microsoft.com/office/word/2010/wordprocessingInk" xmlns:wne="http://schemas.microsoft.com/office/word/2006/wordml" xmlns:wps="http://schemas.microsoft.com/office/word/2010/wordprocessingShape" mc:Ignorable="w14 wp14">
   <w:body>
     <w:p>
+      <w:pPr>
+        <w:pStyle w:val="ListParagraph"/>
+        <w:numPr>
+          <w:ilvl w:val="0"/>
+          <w:numId w:val="1"/>
+        </w:numPr>
+        <w:rPr>
+          <w:b/>
+        </w:rPr>
+      </w:pPr>
+      <w:r>
+        <w:rPr>
+          <w:b/>
+        </w:rPr>
+        <w:t>Define The Problem</w:t>
+      </w:r>
+      <w:r>
+        <w:rPr>
+          <w:b/>
+        </w:rPr>
+        <w:t xml:space="preserve"> -</w:t>
+      </w:r>
+      <w:r>
+        <w:rPr>
+          <w:b/>
+        </w:rPr>
+        <w:tab/>
+      </w:r>
+    </w:p>
+    <w:p>
+      <w:pPr>
+        <w:pStyle w:val="ListParagraph"/>
+      </w:pPr>
+      <w:r>
+        <w:t xml:space="preserve">a) How can we get all 3 items across the river with out leaving the worng ones together? </w:t>
+      </w:r>
+    </w:p>
+    <w:p>
+      <w:pPr>
+        <w:pStyle w:val="ListParagraph"/>
+      </w:pPr>
+      <w:r>
+        <w:t>b) W</w:t>
+      </w:r>
+      <w:r>
+        <w:t>ill the cat eat the seed</w:t>
+      </w:r>
+      <w:r>
+        <w:t>?</w:t>
+      </w:r>
+    </w:p>
+    <w:p>
+      <w:pPr>
+        <w:pStyle w:val="ListParagraph"/>
+      </w:pPr>
+      <w:r>
+        <w:t xml:space="preserve">c) The overall goal is to ge the all 3 across the river </w:t>
+      </w:r>
+    </w:p>
+    <w:p>
+      <w:pPr>
+        <w:pStyle w:val="ListParagraph"/>
+        <w:numPr>
+          <w:ilvl w:val="0"/>
+          <w:numId w:val="1"/>
+        </w:numPr>
+        <w:rPr>
+          <w:b/>
+        </w:rPr>
+      </w:pPr>
+      <w:r>
+        <w:rPr>
+          <w:b/>
+        </w:rPr>
+        <w:t xml:space="preserve">Break the problem apart- </w:t>
+      </w:r>
+    </w:p>
+    <w:p>
+      <w:pPr>
+        <w:pStyle w:val="ListParagraph"/>
+        <w:numPr>
+          <w:ilvl w:val="0"/>
+          <w:numId w:val="2"/>
+        </w:numPr>
+      </w:pPr>
+      <w:r>
+        <w:t xml:space="preserve">One constrant would be that the cat will eat the bird and the bird will eat the seed </w:t>
+      </w:r>
+    </w:p>
+    <w:p>
+      <w:pPr>
+        <w:pStyle w:val="ListParagraph"/>
+        <w:numPr>
+          <w:ilvl w:val="0"/>
+          <w:numId w:val="2"/>
+        </w:numPr>
+      </w:pPr>
+      <w:r>
+        <w:t xml:space="preserve">Not leave the wrong two items together </w:t>
+      </w:r>
       <w:bookmarkStart w:id="0" w:name="_GoBack"/>
       <w:bookmarkEnd w:id="0"/>
     </w:p>
     <w:sectPr>
-      <w:headerReference w:type="default" r:id="rId7"/>
+      <w:headerReference w:type="default" r:id="rId8"/>
       <w:pgSz w:w="12240" w:h="15840"/>
       <w:pgMar w:top="1440" w:right="1800" w:bottom="1440" w:left="1800" w:header="720" w:footer="720" w:gutter="0"/>
       <w:cols w:space="720"/>
@@ -66,6 +166,195 @@
     </w:r>
   </w:p>
 </w:hdr>
+</file>
+
+<file path=word/numbering.xml><?xml version="1.0" encoding="utf-8"?>
+<w:numbering xmlns:wpc="http://schemas.microsoft.com/office/word/2010/wordprocessingCanvas" xmlns:mo="http://schemas.microsoft.com/office/mac/office/2008/main" xmlns:mc="http://schemas.openxmlformats.org/markup-compatibility/2006" xmlns:mv="urn:schemas-microsoft-com:mac:vml" xmlns:o="urn:schemas-microsoft-com:office:office" xmlns:r="http://schemas.openxmlformats.org/officeDocument/2006/relationships" xmlns:m="http://schemas.openxmlformats.org/officeDocument/2006/math" xmlns:v="urn:schemas-microsoft-com:vml" xmlns:wp14="http://schemas.microsoft.com/office/word/2010/wordprocessingDrawing" xmlns:wp="http://schemas.openxmlformats.org/drawingml/2006/wordprocessingDrawing" xmlns:w10="urn:schemas-microsoft-com:office:word" xmlns:w="http://schemas.openxmlformats.org/wordprocessingml/2006/main" xmlns:w14="http://schemas.microsoft.com/office/word/2010/wordml" xmlns:wpg="http://schemas.microsoft.com/office/word/2010/wordprocessingGroup" xmlns:wpi="http://schemas.microsoft.com/office/word/2010/wordprocessingInk" xmlns:wne="http://schemas.microsoft.com/office/word/2006/wordml" xmlns:wps="http://schemas.microsoft.com/office/word/2010/wordprocessingShape" mc:Ignorable="w14 wp14">
+  <w:abstractNum w:abstractNumId="0">
+    <w:nsid w:val="19AC1934"/>
+    <w:multiLevelType w:val="hybridMultilevel"/>
+    <w:tmpl w:val="FA24EB00"/>
+    <w:lvl w:ilvl="0" w:tplc="4D62011C">
+      <w:start w:val="1"/>
+      <w:numFmt w:val="lowerLetter"/>
+      <w:lvlText w:val="%1)"/>
+      <w:lvlJc w:val="left"/>
+      <w:pPr>
+        <w:ind w:left="1080" w:hanging="360"/>
+      </w:pPr>
+      <w:rPr>
+        <w:rFonts w:hint="default"/>
+      </w:rPr>
+    </w:lvl>
+    <w:lvl w:ilvl="1" w:tplc="04090019" w:tentative="1">
+      <w:start w:val="1"/>
+      <w:numFmt w:val="lowerLetter"/>
+      <w:lvlText w:val="%2."/>
+      <w:lvlJc w:val="left"/>
+      <w:pPr>
+        <w:ind w:left="1800" w:hanging="360"/>
+      </w:pPr>
+    </w:lvl>
+    <w:lvl w:ilvl="2" w:tplc="0409001B" w:tentative="1">
+      <w:start w:val="1"/>
+      <w:numFmt w:val="lowerRoman"/>
+      <w:lvlText w:val="%3."/>
+      <w:lvlJc w:val="right"/>
+      <w:pPr>
+        <w:ind w:left="2520" w:hanging="180"/>
+      </w:pPr>
+    </w:lvl>
+    <w:lvl w:ilvl="3" w:tplc="0409000F" w:tentative="1">
+      <w:start w:val="1"/>
+      <w:numFmt w:val="decimal"/>
+      <w:lvlText w:val="%4."/>
+      <w:lvlJc w:val="left"/>
+      <w:pPr>
+        <w:ind w:left="3240" w:hanging="360"/>
+      </w:pPr>
+    </w:lvl>
+    <w:lvl w:ilvl="4" w:tplc="04090019" w:tentative="1">
+      <w:start w:val="1"/>
+      <w:numFmt w:val="lowerLetter"/>
+      <w:lvlText w:val="%5."/>
+      <w:lvlJc w:val="left"/>
+      <w:pPr>
+        <w:ind w:left="3960" w:hanging="360"/>
+      </w:pPr>
+    </w:lvl>
+    <w:lvl w:ilvl="5" w:tplc="0409001B" w:tentative="1">
+      <w:start w:val="1"/>
+      <w:numFmt w:val="lowerRoman"/>
+      <w:lvlText w:val="%6."/>
+      <w:lvlJc w:val="right"/>
+      <w:pPr>
+        <w:ind w:left="4680" w:hanging="180"/>
+      </w:pPr>
+    </w:lvl>
+    <w:lvl w:ilvl="6" w:tplc="0409000F" w:tentative="1">
+      <w:start w:val="1"/>
+      <w:numFmt w:val="decimal"/>
+      <w:lvlText w:val="%7."/>
+      <w:lvlJc w:val="left"/>
+      <w:pPr>
+        <w:ind w:left="5400" w:hanging="360"/>
+      </w:pPr>
+    </w:lvl>
+    <w:lvl w:ilvl="7" w:tplc="04090019" w:tentative="1">
+      <w:start w:val="1"/>
+      <w:numFmt w:val="lowerLetter"/>
+      <w:lvlText w:val="%8."/>
+      <w:lvlJc w:val="left"/>
+      <w:pPr>
+        <w:ind w:left="6120" w:hanging="360"/>
+      </w:pPr>
+    </w:lvl>
+    <w:lvl w:ilvl="8" w:tplc="0409001B" w:tentative="1">
+      <w:start w:val="1"/>
+      <w:numFmt w:val="lowerRoman"/>
+      <w:lvlText w:val="%9."/>
+      <w:lvlJc w:val="right"/>
+      <w:pPr>
+        <w:ind w:left="6840" w:hanging="180"/>
+      </w:pPr>
+    </w:lvl>
+  </w:abstractNum>
+  <w:abstractNum w:abstractNumId="1">
+    <w:nsid w:val="19FA303E"/>
+    <w:multiLevelType w:val="hybridMultilevel"/>
+    <w:tmpl w:val="42F2AC38"/>
+    <w:lvl w:ilvl="0" w:tplc="04090011">
+      <w:start w:val="1"/>
+      <w:numFmt w:val="decimal"/>
+      <w:lvlText w:val="%1)"/>
+      <w:lvlJc w:val="left"/>
+      <w:pPr>
+        <w:ind w:left="720" w:hanging="360"/>
+      </w:pPr>
+      <w:rPr>
+        <w:rFonts w:hint="default"/>
+      </w:rPr>
+    </w:lvl>
+    <w:lvl w:ilvl="1" w:tplc="04090019" w:tentative="1">
+      <w:start w:val="1"/>
+      <w:numFmt w:val="lowerLetter"/>
+      <w:lvlText w:val="%2."/>
+      <w:lvlJc w:val="left"/>
+      <w:pPr>
+        <w:ind w:left="1440" w:hanging="360"/>
+      </w:pPr>
+    </w:lvl>
+    <w:lvl w:ilvl="2" w:tplc="0409001B" w:tentative="1">
+      <w:start w:val="1"/>
+      <w:numFmt w:val="lowerRoman"/>
+      <w:lvlText w:val="%3."/>
+      <w:lvlJc w:val="right"/>
+      <w:pPr>
+        <w:ind w:left="2160" w:hanging="180"/>
+      </w:pPr>
+    </w:lvl>
+    <w:lvl w:ilvl="3" w:tplc="0409000F" w:tentative="1">
+      <w:start w:val="1"/>
+      <w:numFmt w:val="decimal"/>
+      <w:lvlText w:val="%4."/>
+      <w:lvlJc w:val="left"/>
+      <w:pPr>
+        <w:ind w:left="2880" w:hanging="360"/>
+      </w:pPr>
+    </w:lvl>
+    <w:lvl w:ilvl="4" w:tplc="04090019" w:tentative="1">
+      <w:start w:val="1"/>
+      <w:numFmt w:val="lowerLetter"/>
+      <w:lvlText w:val="%5."/>
+      <w:lvlJc w:val="left"/>
+      <w:pPr>
+        <w:ind w:left="3600" w:hanging="360"/>
+      </w:pPr>
+    </w:lvl>
+    <w:lvl w:ilvl="5" w:tplc="0409001B" w:tentative="1">
+      <w:start w:val="1"/>
+      <w:numFmt w:val="lowerRoman"/>
+      <w:lvlText w:val="%6."/>
+      <w:lvlJc w:val="right"/>
+      <w:pPr>
+        <w:ind w:left="4320" w:hanging="180"/>
+      </w:pPr>
+    </w:lvl>
+    <w:lvl w:ilvl="6" w:tplc="0409000F" w:tentative="1">
+      <w:start w:val="1"/>
+      <w:numFmt w:val="decimal"/>
+      <w:lvlText w:val="%7."/>
+      <w:lvlJc w:val="left"/>
+      <w:pPr>
+        <w:ind w:left="5040" w:hanging="360"/>
+      </w:pPr>
+    </w:lvl>
+    <w:lvl w:ilvl="7" w:tplc="04090019" w:tentative="1">
+      <w:start w:val="1"/>
+      <w:numFmt w:val="lowerLetter"/>
+      <w:lvlText w:val="%8."/>
+      <w:lvlJc w:val="left"/>
+      <w:pPr>
+        <w:ind w:left="5760" w:hanging="360"/>
+      </w:pPr>
+    </w:lvl>
+    <w:lvl w:ilvl="8" w:tplc="0409001B" w:tentative="1">
+      <w:start w:val="1"/>
+      <w:numFmt w:val="lowerRoman"/>
+      <w:lvlText w:val="%9."/>
+      <w:lvlJc w:val="right"/>
+      <w:pPr>
+        <w:ind w:left="6480" w:hanging="180"/>
+      </w:pPr>
+    </w:lvl>
+  </w:abstractNum>
+  <w:num w:numId="1">
+    <w:abstractNumId w:val="1"/>
+  </w:num>
+  <w:num w:numId="2">
+    <w:abstractNumId w:val="0"/>
+  </w:num>
+</w:numbering>
 </file>
 
 <file path=word/styles.xml><?xml version="1.0" encoding="utf-8"?>
@@ -292,6 +581,17 @@
     <w:link w:val="Footer"/>
     <w:uiPriority w:val="99"/>
     <w:rsid w:val="00DB41D5"/>
+  </w:style>
+  <w:style w:type="paragraph" w:styleId="ListParagraph">
+    <w:name w:val="List Paragraph"/>
+    <w:basedOn w:val="Normal"/>
+    <w:uiPriority w:val="34"/>
+    <w:qFormat/>
+    <w:rsid w:val="005F47E4"/>
+    <w:pPr>
+      <w:ind w:left="720"/>
+      <w:contextualSpacing/>
+    </w:pPr>
   </w:style>
 </w:styles>
 </file>
@@ -520,6 +820,17 @@
     <w:link w:val="Footer"/>
     <w:uiPriority w:val="99"/>
     <w:rsid w:val="00DB41D5"/>
+  </w:style>
+  <w:style w:type="paragraph" w:styleId="ListParagraph">
+    <w:name w:val="List Paragraph"/>
+    <w:basedOn w:val="Normal"/>
+    <w:uiPriority w:val="34"/>
+    <w:qFormat/>
+    <w:rsid w:val="005F47E4"/>
+    <w:pPr>
+      <w:ind w:left="720"/>
+      <w:contextualSpacing/>
+    </w:pPr>
   </w:style>
 </w:styles>
 </file>

</xml_diff>

<commit_message>
added question 4 to document
</commit_message>
<xml_diff>
--- a/Problem Solving/Newland_Bobby_Problem Solving.docx
+++ b/Problem Solving/Newland_Bobby_Problem Solving.docx
@@ -102,6 +102,76 @@
       </w:pPr>
       <w:r>
         <w:t xml:space="preserve">Not leave the wrong two items together </w:t>
+      </w:r>
+    </w:p>
+    <w:p>
+      <w:pPr>
+        <w:ind w:left="360"/>
+        <w:rPr>
+          <w:b/>
+        </w:rPr>
+      </w:pPr>
+      <w:r>
+        <w:rPr>
+          <w:b/>
+        </w:rPr>
+        <w:t>3)</w:t>
+      </w:r>
+      <w:r>
+        <w:rPr>
+          <w:b/>
+        </w:rPr>
+        <w:tab/>
+        <w:t>Identify Potential Solutions -</w:t>
+      </w:r>
+    </w:p>
+    <w:p>
+      <w:r>
+        <w:tab/>
+        <w:t xml:space="preserve">a) Leave the cat and the seed together </w:t>
+      </w:r>
+    </w:p>
+    <w:p>
+      <w:pPr>
+        <w:ind w:left="360"/>
+        <w:rPr>
+          <w:b/>
+        </w:rPr>
+      </w:pPr>
+      <w:r>
+        <w:rPr>
+          <w:b/>
+        </w:rPr>
+        <w:t xml:space="preserve">4) Evaluate each potential Solution </w:t>
+      </w:r>
+      <w:r>
+        <w:rPr>
+          <w:b/>
+        </w:rPr>
+        <w:t>–</w:t>
+      </w:r>
+    </w:p>
+    <w:p>
+      <w:pPr>
+        <w:ind w:left="360"/>
+      </w:pPr>
+      <w:r>
+        <w:rPr>
+          <w:b/>
+        </w:rPr>
+        <w:tab/>
+      </w:r>
+      <w:r>
+        <w:t xml:space="preserve">a) Yes the solution meets the goals </w:t>
+      </w:r>
+    </w:p>
+    <w:p>
+      <w:pPr>
+        <w:ind w:left="360"/>
+      </w:pPr>
+      <w:r>
+        <w:tab/>
+        <w:t xml:space="preserve">b) Yes the solution will work for both cases </w:t>
       </w:r>
       <w:bookmarkStart w:id="0" w:name="_GoBack"/>
       <w:bookmarkEnd w:id="0"/>
@@ -173,7 +243,7 @@
   <w:abstractNum w:abstractNumId="0">
     <w:nsid w:val="19AC1934"/>
     <w:multiLevelType w:val="hybridMultilevel"/>
-    <w:tmpl w:val="FA24EB00"/>
+    <w:tmpl w:val="BF084B78"/>
     <w:lvl w:ilvl="0" w:tplc="4D62011C">
       <w:start w:val="1"/>
       <w:numFmt w:val="lowerLetter"/>
@@ -348,11 +418,278 @@
       </w:pPr>
     </w:lvl>
   </w:abstractNum>
+  <w:abstractNum w:abstractNumId="2">
+    <w:nsid w:val="2D903C47"/>
+    <w:multiLevelType w:val="hybridMultilevel"/>
+    <w:tmpl w:val="497ECA7E"/>
+    <w:lvl w:ilvl="0" w:tplc="0409000F">
+      <w:start w:val="1"/>
+      <w:numFmt w:val="decimal"/>
+      <w:lvlText w:val="%1."/>
+      <w:lvlJc w:val="left"/>
+      <w:pPr>
+        <w:ind w:left="720" w:hanging="360"/>
+      </w:pPr>
+    </w:lvl>
+    <w:lvl w:ilvl="1" w:tplc="04090019" w:tentative="1">
+      <w:start w:val="1"/>
+      <w:numFmt w:val="lowerLetter"/>
+      <w:lvlText w:val="%2."/>
+      <w:lvlJc w:val="left"/>
+      <w:pPr>
+        <w:ind w:left="1440" w:hanging="360"/>
+      </w:pPr>
+    </w:lvl>
+    <w:lvl w:ilvl="2" w:tplc="0409001B" w:tentative="1">
+      <w:start w:val="1"/>
+      <w:numFmt w:val="lowerRoman"/>
+      <w:lvlText w:val="%3."/>
+      <w:lvlJc w:val="right"/>
+      <w:pPr>
+        <w:ind w:left="2160" w:hanging="180"/>
+      </w:pPr>
+    </w:lvl>
+    <w:lvl w:ilvl="3" w:tplc="0409000F" w:tentative="1">
+      <w:start w:val="1"/>
+      <w:numFmt w:val="decimal"/>
+      <w:lvlText w:val="%4."/>
+      <w:lvlJc w:val="left"/>
+      <w:pPr>
+        <w:ind w:left="2880" w:hanging="360"/>
+      </w:pPr>
+    </w:lvl>
+    <w:lvl w:ilvl="4" w:tplc="04090019" w:tentative="1">
+      <w:start w:val="1"/>
+      <w:numFmt w:val="lowerLetter"/>
+      <w:lvlText w:val="%5."/>
+      <w:lvlJc w:val="left"/>
+      <w:pPr>
+        <w:ind w:left="3600" w:hanging="360"/>
+      </w:pPr>
+    </w:lvl>
+    <w:lvl w:ilvl="5" w:tplc="0409001B" w:tentative="1">
+      <w:start w:val="1"/>
+      <w:numFmt w:val="lowerRoman"/>
+      <w:lvlText w:val="%6."/>
+      <w:lvlJc w:val="right"/>
+      <w:pPr>
+        <w:ind w:left="4320" w:hanging="180"/>
+      </w:pPr>
+    </w:lvl>
+    <w:lvl w:ilvl="6" w:tplc="0409000F" w:tentative="1">
+      <w:start w:val="1"/>
+      <w:numFmt w:val="decimal"/>
+      <w:lvlText w:val="%7."/>
+      <w:lvlJc w:val="left"/>
+      <w:pPr>
+        <w:ind w:left="5040" w:hanging="360"/>
+      </w:pPr>
+    </w:lvl>
+    <w:lvl w:ilvl="7" w:tplc="04090019" w:tentative="1">
+      <w:start w:val="1"/>
+      <w:numFmt w:val="lowerLetter"/>
+      <w:lvlText w:val="%8."/>
+      <w:lvlJc w:val="left"/>
+      <w:pPr>
+        <w:ind w:left="5760" w:hanging="360"/>
+      </w:pPr>
+    </w:lvl>
+    <w:lvl w:ilvl="8" w:tplc="0409001B" w:tentative="1">
+      <w:start w:val="1"/>
+      <w:numFmt w:val="lowerRoman"/>
+      <w:lvlText w:val="%9."/>
+      <w:lvlJc w:val="right"/>
+      <w:pPr>
+        <w:ind w:left="6480" w:hanging="180"/>
+      </w:pPr>
+    </w:lvl>
+  </w:abstractNum>
+  <w:abstractNum w:abstractNumId="3">
+    <w:nsid w:val="762718F3"/>
+    <w:multiLevelType w:val="hybridMultilevel"/>
+    <w:tmpl w:val="BFF6CB02"/>
+    <w:lvl w:ilvl="0" w:tplc="0409000F">
+      <w:start w:val="1"/>
+      <w:numFmt w:val="decimal"/>
+      <w:lvlText w:val="%1."/>
+      <w:lvlJc w:val="left"/>
+      <w:pPr>
+        <w:ind w:left="720" w:hanging="360"/>
+      </w:pPr>
+    </w:lvl>
+    <w:lvl w:ilvl="1" w:tplc="04090019" w:tentative="1">
+      <w:start w:val="1"/>
+      <w:numFmt w:val="lowerLetter"/>
+      <w:lvlText w:val="%2."/>
+      <w:lvlJc w:val="left"/>
+      <w:pPr>
+        <w:ind w:left="1440" w:hanging="360"/>
+      </w:pPr>
+    </w:lvl>
+    <w:lvl w:ilvl="2" w:tplc="0409001B" w:tentative="1">
+      <w:start w:val="1"/>
+      <w:numFmt w:val="lowerRoman"/>
+      <w:lvlText w:val="%3."/>
+      <w:lvlJc w:val="right"/>
+      <w:pPr>
+        <w:ind w:left="2160" w:hanging="180"/>
+      </w:pPr>
+    </w:lvl>
+    <w:lvl w:ilvl="3" w:tplc="0409000F" w:tentative="1">
+      <w:start w:val="1"/>
+      <w:numFmt w:val="decimal"/>
+      <w:lvlText w:val="%4."/>
+      <w:lvlJc w:val="left"/>
+      <w:pPr>
+        <w:ind w:left="2880" w:hanging="360"/>
+      </w:pPr>
+    </w:lvl>
+    <w:lvl w:ilvl="4" w:tplc="04090019" w:tentative="1">
+      <w:start w:val="1"/>
+      <w:numFmt w:val="lowerLetter"/>
+      <w:lvlText w:val="%5."/>
+      <w:lvlJc w:val="left"/>
+      <w:pPr>
+        <w:ind w:left="3600" w:hanging="360"/>
+      </w:pPr>
+    </w:lvl>
+    <w:lvl w:ilvl="5" w:tplc="0409001B" w:tentative="1">
+      <w:start w:val="1"/>
+      <w:numFmt w:val="lowerRoman"/>
+      <w:lvlText w:val="%6."/>
+      <w:lvlJc w:val="right"/>
+      <w:pPr>
+        <w:ind w:left="4320" w:hanging="180"/>
+      </w:pPr>
+    </w:lvl>
+    <w:lvl w:ilvl="6" w:tplc="0409000F" w:tentative="1">
+      <w:start w:val="1"/>
+      <w:numFmt w:val="decimal"/>
+      <w:lvlText w:val="%7."/>
+      <w:lvlJc w:val="left"/>
+      <w:pPr>
+        <w:ind w:left="5040" w:hanging="360"/>
+      </w:pPr>
+    </w:lvl>
+    <w:lvl w:ilvl="7" w:tplc="04090019" w:tentative="1">
+      <w:start w:val="1"/>
+      <w:numFmt w:val="lowerLetter"/>
+      <w:lvlText w:val="%8."/>
+      <w:lvlJc w:val="left"/>
+      <w:pPr>
+        <w:ind w:left="5760" w:hanging="360"/>
+      </w:pPr>
+    </w:lvl>
+    <w:lvl w:ilvl="8" w:tplc="0409001B" w:tentative="1">
+      <w:start w:val="1"/>
+      <w:numFmt w:val="lowerRoman"/>
+      <w:lvlText w:val="%9."/>
+      <w:lvlJc w:val="right"/>
+      <w:pPr>
+        <w:ind w:left="6480" w:hanging="180"/>
+      </w:pPr>
+    </w:lvl>
+  </w:abstractNum>
+  <w:abstractNum w:abstractNumId="4">
+    <w:nsid w:val="7FE37169"/>
+    <w:multiLevelType w:val="hybridMultilevel"/>
+    <w:tmpl w:val="2DF8F30E"/>
+    <w:lvl w:ilvl="0" w:tplc="0409000F">
+      <w:start w:val="1"/>
+      <w:numFmt w:val="decimal"/>
+      <w:lvlText w:val="%1."/>
+      <w:lvlJc w:val="left"/>
+      <w:pPr>
+        <w:ind w:left="720" w:hanging="360"/>
+      </w:pPr>
+    </w:lvl>
+    <w:lvl w:ilvl="1" w:tplc="04090019" w:tentative="1">
+      <w:start w:val="1"/>
+      <w:numFmt w:val="lowerLetter"/>
+      <w:lvlText w:val="%2."/>
+      <w:lvlJc w:val="left"/>
+      <w:pPr>
+        <w:ind w:left="1440" w:hanging="360"/>
+      </w:pPr>
+    </w:lvl>
+    <w:lvl w:ilvl="2" w:tplc="0409001B" w:tentative="1">
+      <w:start w:val="1"/>
+      <w:numFmt w:val="lowerRoman"/>
+      <w:lvlText w:val="%3."/>
+      <w:lvlJc w:val="right"/>
+      <w:pPr>
+        <w:ind w:left="2160" w:hanging="180"/>
+      </w:pPr>
+    </w:lvl>
+    <w:lvl w:ilvl="3" w:tplc="0409000F" w:tentative="1">
+      <w:start w:val="1"/>
+      <w:numFmt w:val="decimal"/>
+      <w:lvlText w:val="%4."/>
+      <w:lvlJc w:val="left"/>
+      <w:pPr>
+        <w:ind w:left="2880" w:hanging="360"/>
+      </w:pPr>
+    </w:lvl>
+    <w:lvl w:ilvl="4" w:tplc="04090019" w:tentative="1">
+      <w:start w:val="1"/>
+      <w:numFmt w:val="lowerLetter"/>
+      <w:lvlText w:val="%5."/>
+      <w:lvlJc w:val="left"/>
+      <w:pPr>
+        <w:ind w:left="3600" w:hanging="360"/>
+      </w:pPr>
+    </w:lvl>
+    <w:lvl w:ilvl="5" w:tplc="0409001B" w:tentative="1">
+      <w:start w:val="1"/>
+      <w:numFmt w:val="lowerRoman"/>
+      <w:lvlText w:val="%6."/>
+      <w:lvlJc w:val="right"/>
+      <w:pPr>
+        <w:ind w:left="4320" w:hanging="180"/>
+      </w:pPr>
+    </w:lvl>
+    <w:lvl w:ilvl="6" w:tplc="0409000F" w:tentative="1">
+      <w:start w:val="1"/>
+      <w:numFmt w:val="decimal"/>
+      <w:lvlText w:val="%7."/>
+      <w:lvlJc w:val="left"/>
+      <w:pPr>
+        <w:ind w:left="5040" w:hanging="360"/>
+      </w:pPr>
+    </w:lvl>
+    <w:lvl w:ilvl="7" w:tplc="04090019" w:tentative="1">
+      <w:start w:val="1"/>
+      <w:numFmt w:val="lowerLetter"/>
+      <w:lvlText w:val="%8."/>
+      <w:lvlJc w:val="left"/>
+      <w:pPr>
+        <w:ind w:left="5760" w:hanging="360"/>
+      </w:pPr>
+    </w:lvl>
+    <w:lvl w:ilvl="8" w:tplc="0409001B" w:tentative="1">
+      <w:start w:val="1"/>
+      <w:numFmt w:val="lowerRoman"/>
+      <w:lvlText w:val="%9."/>
+      <w:lvlJc w:val="right"/>
+      <w:pPr>
+        <w:ind w:left="6480" w:hanging="180"/>
+      </w:pPr>
+    </w:lvl>
+  </w:abstractNum>
   <w:num w:numId="1">
     <w:abstractNumId w:val="1"/>
   </w:num>
   <w:num w:numId="2">
     <w:abstractNumId w:val="0"/>
+  </w:num>
+  <w:num w:numId="3">
+    <w:abstractNumId w:val="2"/>
+  </w:num>
+  <w:num w:numId="4">
+    <w:abstractNumId w:val="3"/>
+  </w:num>
+  <w:num w:numId="5">
+    <w:abstractNumId w:val="4"/>
   </w:num>
 </w:numbering>
 </file>

</xml_diff>

<commit_message>
problem 2 brainstorm updated
</commit_message>
<xml_diff>
--- a/Problem Solving/Newland_Bobby_Problem Solving.docx
+++ b/Problem Solving/Newland_Bobby_Problem Solving.docx
@@ -2,6 +2,28 @@
 <file path=word/document.xml><?xml version="1.0" encoding="utf-8"?>
 <w:document xmlns:wpc="http://schemas.microsoft.com/office/word/2010/wordprocessingCanvas" xmlns:mo="http://schemas.microsoft.com/office/mac/office/2008/main" xmlns:mc="http://schemas.openxmlformats.org/markup-compatibility/2006" xmlns:mv="urn:schemas-microsoft-com:mac:vml" xmlns:o="urn:schemas-microsoft-com:office:office" xmlns:r="http://schemas.openxmlformats.org/officeDocument/2006/relationships" xmlns:m="http://schemas.openxmlformats.org/officeDocument/2006/math" xmlns:v="urn:schemas-microsoft-com:vml" xmlns:wp14="http://schemas.microsoft.com/office/word/2010/wordprocessingDrawing" xmlns:wp="http://schemas.openxmlformats.org/drawingml/2006/wordprocessingDrawing" xmlns:w10="urn:schemas-microsoft-com:office:word" xmlns:w="http://schemas.openxmlformats.org/wordprocessingml/2006/main" xmlns:w14="http://schemas.microsoft.com/office/word/2010/wordml" xmlns:wpg="http://schemas.microsoft.com/office/word/2010/wordprocessingGroup" xmlns:wpi="http://schemas.microsoft.com/office/word/2010/wordprocessingInk" xmlns:wne="http://schemas.microsoft.com/office/word/2006/wordml" xmlns:wps="http://schemas.microsoft.com/office/word/2010/wordprocessingShape" mc:Ignorable="w14 wp14">
   <w:body>
+    <w:p>
+      <w:pPr>
+        <w:jc w:val="center"/>
+        <w:rPr>
+          <w:b/>
+        </w:rPr>
+      </w:pPr>
+      <w:r>
+        <w:rPr>
+          <w:b/>
+        </w:rPr>
+        <w:t>Problem 1</w:t>
+      </w:r>
+    </w:p>
+    <w:p>
+      <w:pPr>
+        <w:jc w:val="center"/>
+        <w:rPr>
+          <w:b/>
+        </w:rPr>
+      </w:pPr>
+    </w:p>
     <w:p>
       <w:pPr>
         <w:pStyle w:val="ListParagraph"/>
@@ -273,16 +295,332 @@
         <w:rPr>
           <w:b/>
         </w:rPr>
-        <w:t xml:space="preserve"> back and get the cat and then the</w:t>
+        <w:t xml:space="preserve"> back and get the cat and then the seed </w:t>
+      </w:r>
+    </w:p>
+    <w:p>
+      <w:pPr>
+        <w:ind w:left="720"/>
+        <w:rPr>
+          <w:b/>
+        </w:rPr>
+      </w:pPr>
+    </w:p>
+    <w:p>
+      <w:pPr>
+        <w:ind w:left="720"/>
+        <w:rPr>
+          <w:b/>
+        </w:rPr>
+      </w:pPr>
+    </w:p>
+    <w:p>
+      <w:pPr>
+        <w:ind w:left="720"/>
+        <w:rPr>
+          <w:b/>
+        </w:rPr>
+      </w:pPr>
+    </w:p>
+    <w:p>
+      <w:pPr>
+        <w:ind w:left="720"/>
+        <w:jc w:val="center"/>
+        <w:rPr>
+          <w:b/>
+        </w:rPr>
+      </w:pPr>
+      <w:r>
+        <w:rPr>
+          <w:b/>
+        </w:rPr>
+        <w:t>Problem 2</w:t>
+      </w:r>
+    </w:p>
+    <w:p>
+      <w:pPr>
+        <w:ind w:left="720"/>
+        <w:rPr>
+          <w:b/>
+        </w:rPr>
+      </w:pPr>
+    </w:p>
+    <w:p>
+      <w:pPr>
+        <w:pStyle w:val="ListParagraph"/>
+        <w:numPr>
+          <w:ilvl w:val="0"/>
+          <w:numId w:val="6"/>
+        </w:numPr>
+        <w:rPr>
+          <w:b/>
+        </w:rPr>
+      </w:pPr>
+      <w:r>
+        <w:rPr>
+          <w:b/>
+        </w:rPr>
+        <w:t>Define The Problem -</w:t>
+      </w:r>
+      <w:r>
+        <w:rPr>
+          <w:b/>
+        </w:rPr>
+        <w:tab/>
+      </w:r>
+    </w:p>
+    <w:p>
+      <w:pPr>
+        <w:pStyle w:val="ListParagraph"/>
+      </w:pPr>
+      <w:r>
+        <w:t xml:space="preserve">a) </w:t>
+      </w:r>
+      <w:proofErr w:type="spellStart"/>
+      <w:r>
+        <w:t>Whats</w:t>
+      </w:r>
+      <w:proofErr w:type="spellEnd"/>
+      <w:r>
+        <w:t xml:space="preserve"> the min </w:t>
+      </w:r>
+      <w:proofErr w:type="gramStart"/>
+      <w:r>
+        <w:t>a</w:t>
+      </w:r>
+      <w:proofErr w:type="gramEnd"/>
+      <w:r>
+        <w:t xml:space="preserve"> amount of socks you can grab to get a match </w:t>
+      </w:r>
+    </w:p>
+    <w:p>
+      <w:pPr>
+        <w:pStyle w:val="ListParagraph"/>
+      </w:pPr>
+      <w:r>
+        <w:t xml:space="preserve">b) </w:t>
+      </w:r>
+      <w:proofErr w:type="gramStart"/>
+      <w:r>
+        <w:t>are</w:t>
+      </w:r>
+      <w:proofErr w:type="gramEnd"/>
+      <w:r>
+        <w:t xml:space="preserve"> they already mated up </w:t>
+      </w:r>
+    </w:p>
+    <w:p>
+      <w:pPr>
+        <w:pStyle w:val="ListParagraph"/>
+      </w:pPr>
+      <w:r>
+        <w:t xml:space="preserve">c) The overall goal is to get </w:t>
+      </w:r>
+      <w:r>
+        <w:t>a matching pair of socks</w:t>
+      </w:r>
+      <w:r>
+        <w:t xml:space="preserve"> </w:t>
+      </w:r>
+    </w:p>
+    <w:p>
+      <w:pPr>
+        <w:pStyle w:val="ListParagraph"/>
+        <w:numPr>
+          <w:ilvl w:val="0"/>
+          <w:numId w:val="6"/>
+        </w:numPr>
+        <w:rPr>
+          <w:b/>
+        </w:rPr>
+      </w:pPr>
+      <w:r>
+        <w:rPr>
+          <w:b/>
+        </w:rPr>
+        <w:t xml:space="preserve">Break the problem apart- </w:t>
+      </w:r>
+    </w:p>
+    <w:p>
+      <w:pPr>
+        <w:pStyle w:val="ListParagraph"/>
+        <w:numPr>
+          <w:ilvl w:val="0"/>
+          <w:numId w:val="2"/>
+        </w:numPr>
+      </w:pPr>
+      <w:r>
+        <w:t xml:space="preserve">There are only 2 white socks </w:t>
+      </w:r>
+    </w:p>
+    <w:p>
+      <w:pPr>
+        <w:pStyle w:val="ListParagraph"/>
+        <w:numPr>
+          <w:ilvl w:val="0"/>
+          <w:numId w:val="2"/>
+        </w:numPr>
+      </w:pPr>
+      <w:r>
+        <w:t xml:space="preserve">Not grab all one color </w:t>
+      </w:r>
+      <w:r>
+        <w:t xml:space="preserve"> </w:t>
+      </w:r>
+    </w:p>
+    <w:p>
+      <w:pPr>
+        <w:ind w:left="360"/>
+        <w:rPr>
+          <w:b/>
+        </w:rPr>
+      </w:pPr>
+      <w:r>
+        <w:rPr>
+          <w:b/>
+        </w:rPr>
+        <w:t>3)</w:t>
+      </w:r>
+      <w:r>
+        <w:rPr>
+          <w:b/>
+        </w:rPr>
+        <w:tab/>
+        <w:t>Identify Potential Solutions -</w:t>
+      </w:r>
+    </w:p>
+    <w:p>
+      <w:r>
+        <w:tab/>
+        <w:t xml:space="preserve">a) </w:t>
+      </w:r>
+      <w:r>
+        <w:t xml:space="preserve">Grab 2 of each color </w:t>
+      </w:r>
+      <w:r>
+        <w:t xml:space="preserve"> </w:t>
+      </w:r>
+    </w:p>
+    <w:p>
+      <w:pPr>
+        <w:ind w:left="360"/>
+        <w:rPr>
+          <w:b/>
+        </w:rPr>
+      </w:pPr>
+      <w:r>
+        <w:rPr>
+          <w:b/>
+        </w:rPr>
+        <w:t xml:space="preserve">4) Evaluate each potential Solution </w:t>
+      </w:r>
+      <w:r>
+        <w:rPr>
+          <w:b/>
+        </w:rPr>
+        <w:t>–</w:t>
+      </w:r>
+    </w:p>
+    <w:p>
+      <w:pPr>
+        <w:ind w:left="360"/>
+      </w:pPr>
+      <w:r>
+        <w:rPr>
+          <w:b/>
+        </w:rPr>
+        <w:tab/>
+      </w:r>
+      <w:r>
+        <w:t xml:space="preserve">a) Yes the solution meets the goals </w:t>
+      </w:r>
+    </w:p>
+    <w:p>
+      <w:pPr>
+        <w:ind w:left="360"/>
+      </w:pPr>
+      <w:r>
+        <w:tab/>
+        <w:t xml:space="preserve">b) Yes the solution will work for both cases </w:t>
+      </w:r>
+    </w:p>
+    <w:p>
+      <w:pPr>
+        <w:ind w:left="360"/>
+        <w:rPr>
+          <w:b/>
+        </w:rPr>
+      </w:pPr>
+      <w:r>
+        <w:rPr>
+          <w:b/>
+        </w:rPr>
+        <w:t xml:space="preserve">5) Choose a Solution and Develop a Plan to Implement it </w:t>
+      </w:r>
+    </w:p>
+    <w:p>
+      <w:pPr>
+        <w:ind w:left="720"/>
+      </w:pPr>
+      <w:r>
+        <w:t xml:space="preserve">a) </w:t>
+      </w:r>
+      <w:proofErr w:type="gramStart"/>
+      <w:r>
+        <w:t>grab</w:t>
+      </w:r>
+      <w:proofErr w:type="gramEnd"/>
+      <w:r>
+        <w:t xml:space="preserve"> four socks to get mates and 12 socks to get on of each color </w:t>
+      </w:r>
+      <w:r>
+        <w:t xml:space="preserve"> </w:t>
+      </w:r>
+    </w:p>
+    <w:p>
+      <w:pPr>
+        <w:ind w:left="720"/>
+      </w:pPr>
+      <w:r>
+        <w:t xml:space="preserve">b) </w:t>
+      </w:r>
+      <w:proofErr w:type="gramStart"/>
+      <w:r>
+        <w:t>if</w:t>
+      </w:r>
+      <w:proofErr w:type="gramEnd"/>
+      <w:r>
+        <w:t xml:space="preserve"> you grab too few you wont get one of each or a match </w:t>
+      </w:r>
+    </w:p>
+    <w:p>
+      <w:pPr>
+        <w:ind w:left="720"/>
+      </w:pPr>
+    </w:p>
+    <w:p>
+      <w:pPr>
+        <w:ind w:left="720"/>
+        <w:rPr>
+          <w:b/>
+        </w:rPr>
+      </w:pPr>
+      <w:r>
+        <w:rPr>
+          <w:b/>
+        </w:rPr>
+        <w:t xml:space="preserve">Solution – </w:t>
       </w:r>
       <w:bookmarkStart w:id="0" w:name="_GoBack"/>
       <w:bookmarkEnd w:id="0"/>
-      <w:r>
-        <w:rPr>
-          <w:b/>
-        </w:rPr>
-        <w:t xml:space="preserve"> seed </w:t>
-      </w:r>
+    </w:p>
+    <w:p>
+      <w:pPr>
+        <w:ind w:left="720"/>
+        <w:rPr>
+          <w:b/>
+        </w:rPr>
+      </w:pPr>
     </w:p>
     <w:sectPr>
       <w:headerReference w:type="default" r:id="rId8"/>
@@ -613,6 +951,95 @@
     </w:lvl>
   </w:abstractNum>
   <w:abstractNum w:abstractNumId="3">
+    <w:nsid w:val="3BC9438D"/>
+    <w:multiLevelType w:val="hybridMultilevel"/>
+    <w:tmpl w:val="F7C28122"/>
+    <w:lvl w:ilvl="0" w:tplc="04090011">
+      <w:start w:val="1"/>
+      <w:numFmt w:val="decimal"/>
+      <w:lvlText w:val="%1)"/>
+      <w:lvlJc w:val="left"/>
+      <w:pPr>
+        <w:ind w:left="720" w:hanging="360"/>
+      </w:pPr>
+      <w:rPr>
+        <w:rFonts w:hint="default"/>
+      </w:rPr>
+    </w:lvl>
+    <w:lvl w:ilvl="1" w:tplc="04090019" w:tentative="1">
+      <w:start w:val="1"/>
+      <w:numFmt w:val="lowerLetter"/>
+      <w:lvlText w:val="%2."/>
+      <w:lvlJc w:val="left"/>
+      <w:pPr>
+        <w:ind w:left="1440" w:hanging="360"/>
+      </w:pPr>
+    </w:lvl>
+    <w:lvl w:ilvl="2" w:tplc="0409001B" w:tentative="1">
+      <w:start w:val="1"/>
+      <w:numFmt w:val="lowerRoman"/>
+      <w:lvlText w:val="%3."/>
+      <w:lvlJc w:val="right"/>
+      <w:pPr>
+        <w:ind w:left="2160" w:hanging="180"/>
+      </w:pPr>
+    </w:lvl>
+    <w:lvl w:ilvl="3" w:tplc="0409000F" w:tentative="1">
+      <w:start w:val="1"/>
+      <w:numFmt w:val="decimal"/>
+      <w:lvlText w:val="%4."/>
+      <w:lvlJc w:val="left"/>
+      <w:pPr>
+        <w:ind w:left="2880" w:hanging="360"/>
+      </w:pPr>
+    </w:lvl>
+    <w:lvl w:ilvl="4" w:tplc="04090019" w:tentative="1">
+      <w:start w:val="1"/>
+      <w:numFmt w:val="lowerLetter"/>
+      <w:lvlText w:val="%5."/>
+      <w:lvlJc w:val="left"/>
+      <w:pPr>
+        <w:ind w:left="3600" w:hanging="360"/>
+      </w:pPr>
+    </w:lvl>
+    <w:lvl w:ilvl="5" w:tplc="0409001B" w:tentative="1">
+      <w:start w:val="1"/>
+      <w:numFmt w:val="lowerRoman"/>
+      <w:lvlText w:val="%6."/>
+      <w:lvlJc w:val="right"/>
+      <w:pPr>
+        <w:ind w:left="4320" w:hanging="180"/>
+      </w:pPr>
+    </w:lvl>
+    <w:lvl w:ilvl="6" w:tplc="0409000F" w:tentative="1">
+      <w:start w:val="1"/>
+      <w:numFmt w:val="decimal"/>
+      <w:lvlText w:val="%7."/>
+      <w:lvlJc w:val="left"/>
+      <w:pPr>
+        <w:ind w:left="5040" w:hanging="360"/>
+      </w:pPr>
+    </w:lvl>
+    <w:lvl w:ilvl="7" w:tplc="04090019" w:tentative="1">
+      <w:start w:val="1"/>
+      <w:numFmt w:val="lowerLetter"/>
+      <w:lvlText w:val="%8."/>
+      <w:lvlJc w:val="left"/>
+      <w:pPr>
+        <w:ind w:left="5760" w:hanging="360"/>
+      </w:pPr>
+    </w:lvl>
+    <w:lvl w:ilvl="8" w:tplc="0409001B" w:tentative="1">
+      <w:start w:val="1"/>
+      <w:numFmt w:val="lowerRoman"/>
+      <w:lvlText w:val="%9."/>
+      <w:lvlJc w:val="right"/>
+      <w:pPr>
+        <w:ind w:left="6480" w:hanging="180"/>
+      </w:pPr>
+    </w:lvl>
+  </w:abstractNum>
+  <w:abstractNum w:abstractNumId="4">
     <w:nsid w:val="762718F3"/>
     <w:multiLevelType w:val="hybridMultilevel"/>
     <w:tmpl w:val="BFF6CB02"/>
@@ -698,7 +1125,7 @@
       </w:pPr>
     </w:lvl>
   </w:abstractNum>
-  <w:abstractNum w:abstractNumId="4">
+  <w:abstractNum w:abstractNumId="5">
     <w:nsid w:val="7FE37169"/>
     <w:multiLevelType w:val="hybridMultilevel"/>
     <w:tmpl w:val="2DF8F30E"/>
@@ -794,10 +1221,13 @@
     <w:abstractNumId w:val="2"/>
   </w:num>
   <w:num w:numId="4">
-    <w:abstractNumId w:val="3"/>
+    <w:abstractNumId w:val="4"/>
   </w:num>
   <w:num w:numId="5">
-    <w:abstractNumId w:val="4"/>
+    <w:abstractNumId w:val="5"/>
+  </w:num>
+  <w:num w:numId="6">
+    <w:abstractNumId w:val="3"/>
   </w:num>
 </w:numbering>
 </file>

</xml_diff>

<commit_message>
problem 2 answer edited
</commit_message>
<xml_diff>
--- a/Problem Solving/Newland_Bobby_Problem Solving.docx
+++ b/Problem Solving/Newland_Bobby_Problem Solving.docx
@@ -610,6 +610,12 @@
           <w:b/>
         </w:rPr>
         <w:t xml:space="preserve">Solution – </w:t>
+      </w:r>
+      <w:r>
+        <w:rPr>
+          <w:b/>
+        </w:rPr>
+        <w:t xml:space="preserve">Grab at least 4 socks the get at least on pair and 12 socks to get one of each color </w:t>
       </w:r>
       <w:bookmarkStart w:id="0" w:name="_GoBack"/>
       <w:bookmarkEnd w:id="0"/>

</xml_diff>

<commit_message>
problem 2 edited second answer
</commit_message>
<xml_diff>
--- a/Problem Solving/Newland_Bobby_Problem Solving.docx
+++ b/Problem Solving/Newland_Bobby_Problem Solving.docx
@@ -281,21 +281,7 @@
         <w:rPr>
           <w:b/>
         </w:rPr>
-        <w:t xml:space="preserve">Solution – Take the Bird </w:t>
-      </w:r>
-      <w:proofErr w:type="gramStart"/>
-      <w:r>
-        <w:rPr>
-          <w:b/>
-        </w:rPr>
-        <w:t>come</w:t>
-      </w:r>
-      <w:proofErr w:type="gramEnd"/>
-      <w:r>
-        <w:rPr>
-          <w:b/>
-        </w:rPr>
-        <w:t xml:space="preserve"> back and get the cat and then the seed </w:t>
+        <w:t xml:space="preserve">Solution – Take the Bird come back and get the cat and then the seed </w:t>
       </w:r>
     </w:p>
     <w:p>
@@ -376,21 +362,8 @@
       <w:r>
         <w:t xml:space="preserve">a) </w:t>
       </w:r>
-      <w:proofErr w:type="spellStart"/>
-      <w:r>
-        <w:t>Whats</w:t>
-      </w:r>
-      <w:proofErr w:type="spellEnd"/>
-      <w:r>
-        <w:t xml:space="preserve"> the min </w:t>
-      </w:r>
-      <w:proofErr w:type="gramStart"/>
-      <w:r>
-        <w:t>a</w:t>
-      </w:r>
-      <w:proofErr w:type="gramEnd"/>
-      <w:r>
-        <w:t xml:space="preserve"> amount of socks you can grab to get a match </w:t>
+      <w:r>
+        <w:t xml:space="preserve">Whats the min a amount of socks you can grab to get a match </w:t>
       </w:r>
     </w:p>
     <w:p>
@@ -400,13 +373,8 @@
       <w:r>
         <w:t xml:space="preserve">b) </w:t>
       </w:r>
-      <w:proofErr w:type="gramStart"/>
-      <w:r>
-        <w:t>are</w:t>
-      </w:r>
-      <w:proofErr w:type="gramEnd"/>
-      <w:r>
-        <w:t xml:space="preserve"> they already mated up </w:t>
+      <w:r>
+        <w:t xml:space="preserve">are they already mated up </w:t>
       </w:r>
     </w:p>
     <w:p>
@@ -565,13 +533,8 @@
       <w:r>
         <w:t xml:space="preserve">a) </w:t>
       </w:r>
-      <w:proofErr w:type="gramStart"/>
-      <w:r>
-        <w:t>grab</w:t>
-      </w:r>
-      <w:proofErr w:type="gramEnd"/>
-      <w:r>
-        <w:t xml:space="preserve"> four socks to get mates and 12 socks to get on of each color </w:t>
+      <w:r>
+        <w:t xml:space="preserve">grab four socks to get mates and 12 socks to get on of each color </w:t>
       </w:r>
       <w:r>
         <w:t xml:space="preserve"> </w:t>
@@ -584,13 +547,8 @@
       <w:r>
         <w:t xml:space="preserve">b) </w:t>
       </w:r>
-      <w:proofErr w:type="gramStart"/>
-      <w:r>
-        <w:t>if</w:t>
-      </w:r>
-      <w:proofErr w:type="gramEnd"/>
-      <w:r>
-        <w:t xml:space="preserve"> you grab too few you wont get one of each or a match </w:t>
+      <w:r>
+        <w:t xml:space="preserve">if you grab too few you wont get one of each or a match </w:t>
       </w:r>
     </w:p>
     <w:p>
@@ -615,7 +573,13 @@
         <w:rPr>
           <w:b/>
         </w:rPr>
-        <w:t xml:space="preserve">Grab at least 4 socks the get at least on pair and 12 socks to get one of each color </w:t>
+        <w:t>Grab at least 4 socks the get at least on pair and 12</w:t>
+      </w:r>
+      <w:r>
+        <w:rPr>
+          <w:b/>
+        </w:rPr>
+        <w:t xml:space="preserve"> socks to get one of each color</w:t>
       </w:r>
       <w:bookmarkStart w:id="0" w:name="_GoBack"/>
       <w:bookmarkEnd w:id="0"/>

</xml_diff>

<commit_message>
problem 3 over view edited
</commit_message>
<xml_diff>
--- a/Problem Solving/Newland_Bobby_Problem Solving.docx
+++ b/Problem Solving/Newland_Bobby_Problem Solving.docx
@@ -281,21 +281,7 @@
         <w:rPr>
           <w:b/>
         </w:rPr>
-        <w:t xml:space="preserve">Solution – Take the Bird </w:t>
-      </w:r>
-      <w:proofErr w:type="gramStart"/>
-      <w:r>
-        <w:rPr>
-          <w:b/>
-        </w:rPr>
-        <w:t>come</w:t>
-      </w:r>
-      <w:proofErr w:type="gramEnd"/>
-      <w:r>
-        <w:rPr>
-          <w:b/>
-        </w:rPr>
-        <w:t xml:space="preserve"> back and get the cat and then the seed </w:t>
+        <w:t xml:space="preserve">Solution – Take the Bird come back and get the cat and then the seed </w:t>
       </w:r>
     </w:p>
     <w:p>
@@ -376,21 +362,8 @@
       <w:r>
         <w:t xml:space="preserve">a) </w:t>
       </w:r>
-      <w:proofErr w:type="spellStart"/>
-      <w:r>
-        <w:t>Whats</w:t>
-      </w:r>
-      <w:proofErr w:type="spellEnd"/>
-      <w:r>
-        <w:t xml:space="preserve"> the min </w:t>
-      </w:r>
-      <w:proofErr w:type="gramStart"/>
-      <w:r>
-        <w:t>a</w:t>
-      </w:r>
-      <w:proofErr w:type="gramEnd"/>
-      <w:r>
-        <w:t xml:space="preserve"> amount of socks you can grab to get a match </w:t>
+      <w:r>
+        <w:t xml:space="preserve">Whats the min a amount of socks you can grab to get a match </w:t>
       </w:r>
     </w:p>
     <w:p>
@@ -400,13 +373,8 @@
       <w:r>
         <w:t xml:space="preserve">b) </w:t>
       </w:r>
-      <w:proofErr w:type="gramStart"/>
-      <w:r>
-        <w:t>are</w:t>
-      </w:r>
-      <w:proofErr w:type="gramEnd"/>
-      <w:r>
-        <w:t xml:space="preserve"> they already mated up </w:t>
+      <w:r>
+        <w:t xml:space="preserve">are they already mated up </w:t>
       </w:r>
     </w:p>
     <w:p>
@@ -565,13 +533,8 @@
       <w:r>
         <w:t xml:space="preserve">a) </w:t>
       </w:r>
-      <w:proofErr w:type="gramStart"/>
-      <w:r>
-        <w:t>grab</w:t>
-      </w:r>
-      <w:proofErr w:type="gramEnd"/>
-      <w:r>
-        <w:t xml:space="preserve"> four socks to get mates and 12 socks to get on of each color </w:t>
+      <w:r>
+        <w:t xml:space="preserve">grab four socks to get mates and 12 socks to get on of each color </w:t>
       </w:r>
       <w:r>
         <w:t xml:space="preserve"> </w:t>
@@ -584,13 +547,8 @@
       <w:r>
         <w:t xml:space="preserve">b) </w:t>
       </w:r>
-      <w:proofErr w:type="gramStart"/>
-      <w:r>
-        <w:t>if</w:t>
-      </w:r>
-      <w:proofErr w:type="gramEnd"/>
-      <w:r>
-        <w:t xml:space="preserve"> you grab too few you wont get one of each or a match </w:t>
+      <w:r>
+        <w:t xml:space="preserve">if you grab too few you wont get one of each or a match </w:t>
       </w:r>
     </w:p>
     <w:p>
@@ -686,21 +644,11 @@
       <w:r>
         <w:t xml:space="preserve">a) </w:t>
       </w:r>
-      <w:proofErr w:type="spellStart"/>
-      <w:r>
-        <w:t>Whats</w:t>
-      </w:r>
-      <w:proofErr w:type="spellEnd"/>
-      <w:r>
-        <w:t xml:space="preserve"> the min </w:t>
-      </w:r>
-      <w:proofErr w:type="gramStart"/>
-      <w:r>
-        <w:t>a</w:t>
-      </w:r>
-      <w:proofErr w:type="gramEnd"/>
-      <w:r>
-        <w:t xml:space="preserve"> amount of socks you can grab to get a match </w:t>
+      <w:r>
+        <w:t>Which finger will she stop on</w:t>
+      </w:r>
+      <w:r>
+        <w:t xml:space="preserve"> </w:t>
       </w:r>
     </w:p>
     <w:p>
@@ -710,13 +658,11 @@
       <w:r>
         <w:t xml:space="preserve">b) </w:t>
       </w:r>
-      <w:proofErr w:type="gramStart"/>
-      <w:r>
-        <w:t>are</w:t>
-      </w:r>
-      <w:proofErr w:type="gramEnd"/>
-      <w:r>
-        <w:t xml:space="preserve"> they already mated up </w:t>
+      <w:r>
+        <w:t>N/A</w:t>
+      </w:r>
+      <w:r>
+        <w:t xml:space="preserve"> </w:t>
       </w:r>
     </w:p>
     <w:p>
@@ -724,7 +670,15 @@
         <w:pStyle w:val="ListParagraph"/>
       </w:pPr>
       <w:r>
-        <w:t xml:space="preserve">c) The overall goal is to get a matching pair of socks </w:t>
+        <w:t xml:space="preserve">c) The overall goal is to </w:t>
+      </w:r>
+      <w:r>
+        <w:t xml:space="preserve">find out which finger she will stop on </w:t>
+      </w:r>
+      <w:bookmarkStart w:id="0" w:name="_GoBack"/>
+      <w:bookmarkEnd w:id="0"/>
+      <w:r>
+        <w:t xml:space="preserve"> </w:t>
       </w:r>
     </w:p>
     <w:p>
@@ -803,7 +757,6 @@
           <w:b/>
         </w:rPr>
       </w:pPr>
-      <w:proofErr w:type="gramStart"/>
       <w:r>
         <w:rPr>
           <w:b/>
@@ -820,22 +773,7 @@
         <w:rPr>
           <w:b/>
         </w:rPr>
-        <w:t xml:space="preserve"> </w:t>
-      </w:r>
-      <w:bookmarkStart w:id="0" w:name="_GoBack"/>
-      <w:bookmarkEnd w:id="0"/>
-      <w:r>
-        <w:rPr>
-          <w:b/>
-        </w:rPr>
-        <w:t>Evaluate</w:t>
-      </w:r>
-      <w:proofErr w:type="gramEnd"/>
-      <w:r>
-        <w:rPr>
-          <w:b/>
-        </w:rPr>
-        <w:t xml:space="preserve"> each potential Solution </w:t>
+        <w:t xml:space="preserve"> Evaluate each potential Solution </w:t>
       </w:r>
       <w:r>
         <w:rPr>
@@ -874,7 +812,6 @@
           <w:b/>
         </w:rPr>
       </w:pPr>
-      <w:proofErr w:type="gramStart"/>
       <w:r>
         <w:rPr>
           <w:b/>
@@ -891,14 +828,7 @@
         <w:rPr>
           <w:b/>
         </w:rPr>
-        <w:t>Choose</w:t>
-      </w:r>
-      <w:proofErr w:type="gramEnd"/>
-      <w:r>
-        <w:rPr>
-          <w:b/>
-        </w:rPr>
-        <w:t xml:space="preserve"> a Solution and Develop a Plan to Implement it </w:t>
+        <w:t xml:space="preserve">Choose a Solution and Develop a Plan to Implement it </w:t>
       </w:r>
     </w:p>
     <w:p>
@@ -906,15 +836,7 @@
         <w:ind w:left="720"/>
       </w:pPr>
       <w:r>
-        <w:t xml:space="preserve">a) </w:t>
-      </w:r>
-      <w:proofErr w:type="gramStart"/>
-      <w:r>
-        <w:t>grab</w:t>
-      </w:r>
-      <w:proofErr w:type="gramEnd"/>
-      <w:r>
-        <w:t xml:space="preserve"> four socks to get mates and 12 socks to get on of each color  </w:t>
+        <w:t xml:space="preserve">a) grab four socks to get mates and 12 socks to get on of each color  </w:t>
       </w:r>
     </w:p>
     <w:p>
@@ -922,15 +844,7 @@
         <w:ind w:left="720"/>
       </w:pPr>
       <w:r>
-        <w:t xml:space="preserve">b) </w:t>
-      </w:r>
-      <w:proofErr w:type="gramStart"/>
-      <w:r>
-        <w:t>if</w:t>
-      </w:r>
-      <w:proofErr w:type="gramEnd"/>
-      <w:r>
-        <w:t xml:space="preserve"> you grab too few you wont get one of each or a match </w:t>
+        <w:t xml:space="preserve">b) if you grab too few you wont get one of each or a match </w:t>
       </w:r>
     </w:p>
     <w:p>

</xml_diff>

<commit_message>
problem 3 ovier view edited
</commit_message>
<xml_diff>
--- a/Problem Solving/Newland_Bobby_Problem Solving.docx
+++ b/Problem Solving/Newland_Bobby_Problem Solving.docx
@@ -281,7 +281,21 @@
         <w:rPr>
           <w:b/>
         </w:rPr>
-        <w:t xml:space="preserve">Solution – Take the Bird come back and get the cat and then the seed </w:t>
+        <w:t xml:space="preserve">Solution – Take the Bird </w:t>
+      </w:r>
+      <w:proofErr w:type="gramStart"/>
+      <w:r>
+        <w:rPr>
+          <w:b/>
+        </w:rPr>
+        <w:t>come</w:t>
+      </w:r>
+      <w:proofErr w:type="gramEnd"/>
+      <w:r>
+        <w:rPr>
+          <w:b/>
+        </w:rPr>
+        <w:t xml:space="preserve"> back and get the cat and then the seed </w:t>
       </w:r>
     </w:p>
     <w:p>
@@ -362,8 +376,21 @@
       <w:r>
         <w:t xml:space="preserve">a) </w:t>
       </w:r>
-      <w:r>
-        <w:t xml:space="preserve">Whats the min a amount of socks you can grab to get a match </w:t>
+      <w:proofErr w:type="spellStart"/>
+      <w:r>
+        <w:t>Whats</w:t>
+      </w:r>
+      <w:proofErr w:type="spellEnd"/>
+      <w:r>
+        <w:t xml:space="preserve"> the min </w:t>
+      </w:r>
+      <w:proofErr w:type="gramStart"/>
+      <w:r>
+        <w:t>a</w:t>
+      </w:r>
+      <w:proofErr w:type="gramEnd"/>
+      <w:r>
+        <w:t xml:space="preserve"> amount of socks you can grab to get a match </w:t>
       </w:r>
     </w:p>
     <w:p>
@@ -373,8 +400,13 @@
       <w:r>
         <w:t xml:space="preserve">b) </w:t>
       </w:r>
-      <w:r>
-        <w:t xml:space="preserve">are they already mated up </w:t>
+      <w:proofErr w:type="gramStart"/>
+      <w:r>
+        <w:t>are</w:t>
+      </w:r>
+      <w:proofErr w:type="gramEnd"/>
+      <w:r>
+        <w:t xml:space="preserve"> they already mated up </w:t>
       </w:r>
     </w:p>
     <w:p>
@@ -533,8 +565,13 @@
       <w:r>
         <w:t xml:space="preserve">a) </w:t>
       </w:r>
-      <w:r>
-        <w:t xml:space="preserve">grab four socks to get mates and 12 socks to get on of each color </w:t>
+      <w:proofErr w:type="gramStart"/>
+      <w:r>
+        <w:t>grab</w:t>
+      </w:r>
+      <w:proofErr w:type="gramEnd"/>
+      <w:r>
+        <w:t xml:space="preserve"> four socks to get mates and 12 socks to get on of each color </w:t>
       </w:r>
       <w:r>
         <w:t xml:space="preserve"> </w:t>
@@ -547,8 +584,13 @@
       <w:r>
         <w:t xml:space="preserve">b) </w:t>
       </w:r>
-      <w:r>
-        <w:t xml:space="preserve">if you grab too few you wont get one of each or a match </w:t>
+      <w:proofErr w:type="gramStart"/>
+      <w:r>
+        <w:t>if</w:t>
+      </w:r>
+      <w:proofErr w:type="gramEnd"/>
+      <w:r>
+        <w:t xml:space="preserve"> you grab too few you wont get one of each or a match </w:t>
       </w:r>
     </w:p>
     <w:p>
@@ -645,8 +687,13 @@
         <w:t xml:space="preserve">a) </w:t>
       </w:r>
       <w:r>
-        <w:t>Which finger will she stop on</w:t>
-      </w:r>
+        <w:t xml:space="preserve">Which finger will she stop </w:t>
+      </w:r>
+      <w:proofErr w:type="gramStart"/>
+      <w:r>
+        <w:t>on</w:t>
+      </w:r>
+      <w:proofErr w:type="gramEnd"/>
       <w:r>
         <w:t xml:space="preserve"> </w:t>
       </w:r>
@@ -675,8 +722,6 @@
       <w:r>
         <w:t xml:space="preserve">find out which finger she will stop on </w:t>
       </w:r>
-      <w:bookmarkStart w:id="0" w:name="_GoBack"/>
-      <w:bookmarkEnd w:id="0"/>
       <w:r>
         <w:t xml:space="preserve"> </w:t>
       </w:r>
@@ -708,7 +753,18 @@
         </w:numPr>
       </w:pPr>
       <w:r>
-        <w:t xml:space="preserve">There are only 2 white socks </w:t>
+        <w:t xml:space="preserve">She stops on a </w:t>
+      </w:r>
+      <w:proofErr w:type="spellStart"/>
+      <w:r>
+        <w:t>differnet</w:t>
+      </w:r>
+      <w:proofErr w:type="spellEnd"/>
+      <w:r>
+        <w:t xml:space="preserve"> finger each time </w:t>
+      </w:r>
+      <w:r>
+        <w:t xml:space="preserve"> </w:t>
       </w:r>
     </w:p>
     <w:p>
@@ -720,7 +776,7 @@
         </w:numPr>
       </w:pPr>
       <w:r>
-        <w:t xml:space="preserve">Not grab all one color  </w:t>
+        <w:t xml:space="preserve">Not choose the wrong finger </w:t>
       </w:r>
     </w:p>
     <w:p>
@@ -747,7 +803,18 @@
     <w:p>
       <w:r>
         <w:tab/>
-        <w:t xml:space="preserve">a) Grab 2 of each color  </w:t>
+        <w:t xml:space="preserve">a) </w:t>
+      </w:r>
+      <w:proofErr w:type="gramStart"/>
+      <w:r>
+        <w:t>count</w:t>
+      </w:r>
+      <w:proofErr w:type="gramEnd"/>
+      <w:r>
+        <w:t xml:space="preserve"> out on hand</w:t>
+      </w:r>
+      <w:r>
+        <w:t xml:space="preserve">  </w:t>
       </w:r>
     </w:p>
     <w:p>
@@ -757,6 +824,7 @@
           <w:b/>
         </w:rPr>
       </w:pPr>
+      <w:proofErr w:type="gramStart"/>
       <w:r>
         <w:rPr>
           <w:b/>
@@ -773,7 +841,14 @@
         <w:rPr>
           <w:b/>
         </w:rPr>
-        <w:t xml:space="preserve"> Evaluate each potential Solution </w:t>
+        <w:t xml:space="preserve"> Evaluate</w:t>
+      </w:r>
+      <w:proofErr w:type="gramEnd"/>
+      <w:r>
+        <w:rPr>
+          <w:b/>
+        </w:rPr>
+        <w:t xml:space="preserve"> each potential Solution </w:t>
       </w:r>
       <w:r>
         <w:rPr>
@@ -812,6 +887,7 @@
           <w:b/>
         </w:rPr>
       </w:pPr>
+      <w:proofErr w:type="gramStart"/>
       <w:r>
         <w:rPr>
           <w:b/>
@@ -828,15 +904,38 @@
         <w:rPr>
           <w:b/>
         </w:rPr>
-        <w:t xml:space="preserve">Choose a Solution and Develop a Plan to Implement it </w:t>
+        <w:t>Choose</w:t>
+      </w:r>
+      <w:proofErr w:type="gramEnd"/>
+      <w:r>
+        <w:rPr>
+          <w:b/>
+        </w:rPr>
+        <w:t xml:space="preserve"> a Solution and Develop a Plan to Implement it </w:t>
       </w:r>
     </w:p>
     <w:p>
       <w:pPr>
         <w:ind w:left="720"/>
       </w:pPr>
-      <w:r>
-        <w:t xml:space="preserve">a) grab four socks to get mates and 12 socks to get on of each color  </w:t>
+      <w:proofErr w:type="gramStart"/>
+      <w:r>
+        <w:t>a</w:t>
+      </w:r>
+      <w:proofErr w:type="gramEnd"/>
+      <w:r>
+        <w:t xml:space="preserve"> Count on </w:t>
+      </w:r>
+      <w:proofErr w:type="spellStart"/>
+      <w:r>
+        <w:t>on</w:t>
+      </w:r>
+      <w:proofErr w:type="spellEnd"/>
+      <w:r>
+        <w:t xml:space="preserve"> my own hand </w:t>
+      </w:r>
+      <w:r>
+        <w:t xml:space="preserve">  </w:t>
       </w:r>
     </w:p>
     <w:p>
@@ -844,7 +943,10 @@
         <w:ind w:left="720"/>
       </w:pPr>
       <w:r>
-        <w:t xml:space="preserve">b) if you grab too few you wont get one of each or a match </w:t>
+        <w:t xml:space="preserve">b) </w:t>
+      </w:r>
+      <w:r>
+        <w:t xml:space="preserve">Count out on own hand </w:t>
       </w:r>
     </w:p>
     <w:p>
@@ -863,22 +965,10 @@
         <w:rPr>
           <w:b/>
         </w:rPr>
-        <w:t xml:space="preserve">Solution – </w:t>
-      </w:r>
-      <w:r>
-        <w:rPr>
-          <w:b/>
-        </w:rPr>
-        <w:t>Grab at least 4 socks the get at least on pair and 12 socks to get one of each color</w:t>
-      </w:r>
-    </w:p>
-    <w:p>
-      <w:pPr>
-        <w:ind w:left="720"/>
-        <w:rPr>
-          <w:b/>
-        </w:rPr>
-      </w:pPr>
+        <w:t>Solution –</w:t>
+      </w:r>
+      <w:bookmarkStart w:id="0" w:name="_GoBack"/>
+      <w:bookmarkEnd w:id="0"/>
     </w:p>
     <w:p>
       <w:pPr>

</xml_diff>

<commit_message>
problem 3 soultion a
</commit_message>
<xml_diff>
--- a/Problem Solving/Newland_Bobby_Problem Solving.docx
+++ b/Problem Solving/Newland_Bobby_Problem Solving.docx
@@ -281,21 +281,7 @@
         <w:rPr>
           <w:b/>
         </w:rPr>
-        <w:t xml:space="preserve">Solution – Take the Bird </w:t>
-      </w:r>
-      <w:proofErr w:type="gramStart"/>
-      <w:r>
-        <w:rPr>
-          <w:b/>
-        </w:rPr>
-        <w:t>come</w:t>
-      </w:r>
-      <w:proofErr w:type="gramEnd"/>
-      <w:r>
-        <w:rPr>
-          <w:b/>
-        </w:rPr>
-        <w:t xml:space="preserve"> back and get the cat and then the seed </w:t>
+        <w:t xml:space="preserve">Solution – Take the Bird come back and get the cat and then the seed </w:t>
       </w:r>
     </w:p>
     <w:p>
@@ -376,21 +362,8 @@
       <w:r>
         <w:t xml:space="preserve">a) </w:t>
       </w:r>
-      <w:proofErr w:type="spellStart"/>
-      <w:r>
-        <w:t>Whats</w:t>
-      </w:r>
-      <w:proofErr w:type="spellEnd"/>
-      <w:r>
-        <w:t xml:space="preserve"> the min </w:t>
-      </w:r>
-      <w:proofErr w:type="gramStart"/>
-      <w:r>
-        <w:t>a</w:t>
-      </w:r>
-      <w:proofErr w:type="gramEnd"/>
-      <w:r>
-        <w:t xml:space="preserve"> amount of socks you can grab to get a match </w:t>
+      <w:r>
+        <w:t xml:space="preserve">Whats the min a amount of socks you can grab to get a match </w:t>
       </w:r>
     </w:p>
     <w:p>
@@ -400,13 +373,8 @@
       <w:r>
         <w:t xml:space="preserve">b) </w:t>
       </w:r>
-      <w:proofErr w:type="gramStart"/>
-      <w:r>
-        <w:t>are</w:t>
-      </w:r>
-      <w:proofErr w:type="gramEnd"/>
-      <w:r>
-        <w:t xml:space="preserve"> they already mated up </w:t>
+      <w:r>
+        <w:t xml:space="preserve">are they already mated up </w:t>
       </w:r>
     </w:p>
     <w:p>
@@ -565,13 +533,8 @@
       <w:r>
         <w:t xml:space="preserve">a) </w:t>
       </w:r>
-      <w:proofErr w:type="gramStart"/>
-      <w:r>
-        <w:t>grab</w:t>
-      </w:r>
-      <w:proofErr w:type="gramEnd"/>
-      <w:r>
-        <w:t xml:space="preserve"> four socks to get mates and 12 socks to get on of each color </w:t>
+      <w:r>
+        <w:t xml:space="preserve">grab four socks to get mates and 12 socks to get on of each color </w:t>
       </w:r>
       <w:r>
         <w:t xml:space="preserve"> </w:t>
@@ -584,13 +547,8 @@
       <w:r>
         <w:t xml:space="preserve">b) </w:t>
       </w:r>
-      <w:proofErr w:type="gramStart"/>
-      <w:r>
-        <w:t>if</w:t>
-      </w:r>
-      <w:proofErr w:type="gramEnd"/>
-      <w:r>
-        <w:t xml:space="preserve"> you grab too few you wont get one of each or a match </w:t>
+      <w:r>
+        <w:t xml:space="preserve">if you grab too few you wont get one of each or a match </w:t>
       </w:r>
     </w:p>
     <w:p>
@@ -687,13 +645,8 @@
         <w:t xml:space="preserve">a) </w:t>
       </w:r>
       <w:r>
-        <w:t xml:space="preserve">Which finger will she stop </w:t>
-      </w:r>
-      <w:proofErr w:type="gramStart"/>
-      <w:r>
-        <w:t>on</w:t>
-      </w:r>
-      <w:proofErr w:type="gramEnd"/>
+        <w:t>Which finger will she stop on</w:t>
+      </w:r>
       <w:r>
         <w:t xml:space="preserve"> </w:t>
       </w:r>
@@ -753,15 +706,7 @@
         </w:numPr>
       </w:pPr>
       <w:r>
-        <w:t xml:space="preserve">She stops on a </w:t>
-      </w:r>
-      <w:proofErr w:type="spellStart"/>
-      <w:r>
-        <w:t>differnet</w:t>
-      </w:r>
-      <w:proofErr w:type="spellEnd"/>
-      <w:r>
-        <w:t xml:space="preserve"> finger each time </w:t>
+        <w:t xml:space="preserve">She stops on a differnet finger each time </w:t>
       </w:r>
       <w:r>
         <w:t xml:space="preserve"> </w:t>
@@ -805,13 +750,8 @@
         <w:tab/>
         <w:t xml:space="preserve">a) </w:t>
       </w:r>
-      <w:proofErr w:type="gramStart"/>
-      <w:r>
-        <w:t>count</w:t>
-      </w:r>
-      <w:proofErr w:type="gramEnd"/>
-      <w:r>
-        <w:t xml:space="preserve"> out on hand</w:t>
+      <w:r>
+        <w:t>count out on hand</w:t>
       </w:r>
       <w:r>
         <w:t xml:space="preserve">  </w:t>
@@ -824,7 +764,6 @@
           <w:b/>
         </w:rPr>
       </w:pPr>
-      <w:proofErr w:type="gramStart"/>
       <w:r>
         <w:rPr>
           <w:b/>
@@ -841,14 +780,7 @@
         <w:rPr>
           <w:b/>
         </w:rPr>
-        <w:t xml:space="preserve"> Evaluate</w:t>
-      </w:r>
-      <w:proofErr w:type="gramEnd"/>
-      <w:r>
-        <w:rPr>
-          <w:b/>
-        </w:rPr>
-        <w:t xml:space="preserve"> each potential Solution </w:t>
+        <w:t xml:space="preserve"> Evaluate each potential Solution </w:t>
       </w:r>
       <w:r>
         <w:rPr>
@@ -887,7 +819,6 @@
           <w:b/>
         </w:rPr>
       </w:pPr>
-      <w:proofErr w:type="gramStart"/>
       <w:r>
         <w:rPr>
           <w:b/>
@@ -904,35 +835,18 @@
         <w:rPr>
           <w:b/>
         </w:rPr>
-        <w:t>Choose</w:t>
-      </w:r>
-      <w:proofErr w:type="gramEnd"/>
-      <w:r>
-        <w:rPr>
-          <w:b/>
-        </w:rPr>
-        <w:t xml:space="preserve"> a Solution and Develop a Plan to Implement it </w:t>
+        <w:t xml:space="preserve">Choose a Solution and Develop a Plan to Implement it </w:t>
       </w:r>
     </w:p>
     <w:p>
       <w:pPr>
         <w:ind w:left="720"/>
       </w:pPr>
-      <w:proofErr w:type="gramStart"/>
       <w:r>
         <w:t>a</w:t>
       </w:r>
-      <w:proofErr w:type="gramEnd"/>
-      <w:r>
-        <w:t xml:space="preserve"> Count on </w:t>
-      </w:r>
-      <w:proofErr w:type="spellStart"/>
-      <w:r>
-        <w:t>on</w:t>
-      </w:r>
-      <w:proofErr w:type="spellEnd"/>
-      <w:r>
-        <w:t xml:space="preserve"> my own hand </w:t>
+      <w:r>
+        <w:t xml:space="preserve"> Count on on my own hand </w:t>
       </w:r>
       <w:r>
         <w:t xml:space="preserve">  </w:t>
@@ -966,6 +880,12 @@
           <w:b/>
         </w:rPr>
         <w:t>Solution –</w:t>
+      </w:r>
+      <w:r>
+        <w:rPr>
+          <w:b/>
+        </w:rPr>
+        <w:t xml:space="preserve"> A her pointer finger </w:t>
       </w:r>
       <w:bookmarkStart w:id="0" w:name="_GoBack"/>
       <w:bookmarkEnd w:id="0"/>

</xml_diff>

<commit_message>
porblem 3 soultion b
</commit_message>
<xml_diff>
--- a/Problem Solving/Newland_Bobby_Problem Solving.docx
+++ b/Problem Solving/Newland_Bobby_Problem Solving.docx
@@ -885,7 +885,52 @@
         <w:rPr>
           <w:b/>
         </w:rPr>
-        <w:t xml:space="preserve"> A her pointer finger </w:t>
+        <w:t xml:space="preserve"> </w:t>
+      </w:r>
+      <w:r>
+        <w:rPr>
+          <w:b/>
+        </w:rPr>
+        <w:tab/>
+      </w:r>
+      <w:r>
+        <w:rPr>
+          <w:b/>
+        </w:rPr>
+        <w:t>A</w:t>
+      </w:r>
+      <w:r>
+        <w:rPr>
+          <w:b/>
+        </w:rPr>
+        <w:t>)</w:t>
+      </w:r>
+      <w:r>
+        <w:rPr>
+          <w:b/>
+        </w:rPr>
+        <w:t xml:space="preserve"> her pointer finger </w:t>
+      </w:r>
+    </w:p>
+    <w:p>
+      <w:pPr>
+        <w:ind w:left="720"/>
+        <w:rPr>
+          <w:b/>
+        </w:rPr>
+      </w:pPr>
+      <w:r>
+        <w:rPr>
+          <w:b/>
+        </w:rPr>
+        <w:tab/>
+      </w:r>
+      <w:r>
+        <w:rPr>
+          <w:b/>
+        </w:rPr>
+        <w:tab/>
+        <w:t xml:space="preserve">B) her thumb </w:t>
       </w:r>
       <w:bookmarkStart w:id="0" w:name="_GoBack"/>
       <w:bookmarkEnd w:id="0"/>

</xml_diff>

<commit_message>
problem 3 solution c
</commit_message>
<xml_diff>
--- a/Problem Solving/Newland_Bobby_Problem Solving.docx
+++ b/Problem Solving/Newland_Bobby_Problem Solving.docx
@@ -931,6 +931,27 @@
         </w:rPr>
         <w:tab/>
         <w:t xml:space="preserve">B) her thumb </w:t>
+      </w:r>
+    </w:p>
+    <w:p>
+      <w:pPr>
+        <w:ind w:left="720"/>
+        <w:rPr>
+          <w:b/>
+        </w:rPr>
+      </w:pPr>
+      <w:r>
+        <w:rPr>
+          <w:b/>
+        </w:rPr>
+        <w:tab/>
+      </w:r>
+      <w:r>
+        <w:rPr>
+          <w:b/>
+        </w:rPr>
+        <w:tab/>
+        <w:t xml:space="preserve">c) her little finger </w:t>
       </w:r>
       <w:bookmarkStart w:id="0" w:name="_GoBack"/>
       <w:bookmarkEnd w:id="0"/>

</xml_diff>

<commit_message>
probem 3 edited solutions
</commit_message>
<xml_diff>
--- a/Problem Solving/Newland_Bobby_Problem Solving.docx
+++ b/Problem Solving/Newland_Bobby_Problem Solving.docx
@@ -281,7 +281,21 @@
         <w:rPr>
           <w:b/>
         </w:rPr>
-        <w:t xml:space="preserve">Solution – Take the Bird come back and get the cat and then the seed </w:t>
+        <w:t xml:space="preserve">Solution – Take the Bird </w:t>
+      </w:r>
+      <w:proofErr w:type="gramStart"/>
+      <w:r>
+        <w:rPr>
+          <w:b/>
+        </w:rPr>
+        <w:t>come</w:t>
+      </w:r>
+      <w:proofErr w:type="gramEnd"/>
+      <w:r>
+        <w:rPr>
+          <w:b/>
+        </w:rPr>
+        <w:t xml:space="preserve"> back and get the cat and then the seed </w:t>
       </w:r>
     </w:p>
     <w:p>
@@ -362,8 +376,21 @@
       <w:r>
         <w:t xml:space="preserve">a) </w:t>
       </w:r>
-      <w:r>
-        <w:t xml:space="preserve">Whats the min a amount of socks you can grab to get a match </w:t>
+      <w:proofErr w:type="spellStart"/>
+      <w:r>
+        <w:t>Whats</w:t>
+      </w:r>
+      <w:proofErr w:type="spellEnd"/>
+      <w:r>
+        <w:t xml:space="preserve"> the min </w:t>
+      </w:r>
+      <w:proofErr w:type="gramStart"/>
+      <w:r>
+        <w:t>a</w:t>
+      </w:r>
+      <w:proofErr w:type="gramEnd"/>
+      <w:r>
+        <w:t xml:space="preserve"> amount of socks you can grab to get a match </w:t>
       </w:r>
     </w:p>
     <w:p>
@@ -373,8 +400,13 @@
       <w:r>
         <w:t xml:space="preserve">b) </w:t>
       </w:r>
-      <w:r>
-        <w:t xml:space="preserve">are they already mated up </w:t>
+      <w:proofErr w:type="gramStart"/>
+      <w:r>
+        <w:t>are</w:t>
+      </w:r>
+      <w:proofErr w:type="gramEnd"/>
+      <w:r>
+        <w:t xml:space="preserve"> they already mated up </w:t>
       </w:r>
     </w:p>
     <w:p>
@@ -533,8 +565,13 @@
       <w:r>
         <w:t xml:space="preserve">a) </w:t>
       </w:r>
-      <w:r>
-        <w:t xml:space="preserve">grab four socks to get mates and 12 socks to get on of each color </w:t>
+      <w:proofErr w:type="gramStart"/>
+      <w:r>
+        <w:t>grab</w:t>
+      </w:r>
+      <w:proofErr w:type="gramEnd"/>
+      <w:r>
+        <w:t xml:space="preserve"> four socks to get mates and 12 socks to get on of each color </w:t>
       </w:r>
       <w:r>
         <w:t xml:space="preserve"> </w:t>
@@ -547,8 +584,13 @@
       <w:r>
         <w:t xml:space="preserve">b) </w:t>
       </w:r>
-      <w:r>
-        <w:t xml:space="preserve">if you grab too few you wont get one of each or a match </w:t>
+      <w:proofErr w:type="gramStart"/>
+      <w:r>
+        <w:t>if</w:t>
+      </w:r>
+      <w:proofErr w:type="gramEnd"/>
+      <w:r>
+        <w:t xml:space="preserve"> you grab too few you wont get one of each or a match </w:t>
       </w:r>
     </w:p>
     <w:p>
@@ -645,8 +687,13 @@
         <w:t xml:space="preserve">a) </w:t>
       </w:r>
       <w:r>
-        <w:t>Which finger will she stop on</w:t>
-      </w:r>
+        <w:t xml:space="preserve">Which finger will she stop </w:t>
+      </w:r>
+      <w:proofErr w:type="gramStart"/>
+      <w:r>
+        <w:t>on</w:t>
+      </w:r>
+      <w:proofErr w:type="gramEnd"/>
       <w:r>
         <w:t xml:space="preserve"> </w:t>
       </w:r>
@@ -706,7 +753,15 @@
         </w:numPr>
       </w:pPr>
       <w:r>
-        <w:t xml:space="preserve">She stops on a differnet finger each time </w:t>
+        <w:t xml:space="preserve">She stops on a </w:t>
+      </w:r>
+      <w:proofErr w:type="spellStart"/>
+      <w:r>
+        <w:t>differnet</w:t>
+      </w:r>
+      <w:proofErr w:type="spellEnd"/>
+      <w:r>
+        <w:t xml:space="preserve"> finger each time </w:t>
       </w:r>
       <w:r>
         <w:t xml:space="preserve"> </w:t>
@@ -750,8 +805,13 @@
         <w:tab/>
         <w:t xml:space="preserve">a) </w:t>
       </w:r>
-      <w:r>
-        <w:t>count out on hand</w:t>
+      <w:proofErr w:type="gramStart"/>
+      <w:r>
+        <w:t>count</w:t>
+      </w:r>
+      <w:proofErr w:type="gramEnd"/>
+      <w:r>
+        <w:t xml:space="preserve"> out on hand</w:t>
       </w:r>
       <w:r>
         <w:t xml:space="preserve">  </w:t>
@@ -764,6 +824,7 @@
           <w:b/>
         </w:rPr>
       </w:pPr>
+      <w:proofErr w:type="gramStart"/>
       <w:r>
         <w:rPr>
           <w:b/>
@@ -780,7 +841,14 @@
         <w:rPr>
           <w:b/>
         </w:rPr>
-        <w:t xml:space="preserve"> Evaluate each potential Solution </w:t>
+        <w:t xml:space="preserve"> Evaluate</w:t>
+      </w:r>
+      <w:proofErr w:type="gramEnd"/>
+      <w:r>
+        <w:rPr>
+          <w:b/>
+        </w:rPr>
+        <w:t xml:space="preserve"> each potential Solution </w:t>
       </w:r>
       <w:r>
         <w:rPr>
@@ -819,6 +887,7 @@
           <w:b/>
         </w:rPr>
       </w:pPr>
+      <w:proofErr w:type="gramStart"/>
       <w:r>
         <w:rPr>
           <w:b/>
@@ -835,18 +904,35 @@
         <w:rPr>
           <w:b/>
         </w:rPr>
-        <w:t xml:space="preserve">Choose a Solution and Develop a Plan to Implement it </w:t>
+        <w:t>Choose</w:t>
+      </w:r>
+      <w:proofErr w:type="gramEnd"/>
+      <w:r>
+        <w:rPr>
+          <w:b/>
+        </w:rPr>
+        <w:t xml:space="preserve"> a Solution and Develop a Plan to Implement it </w:t>
       </w:r>
     </w:p>
     <w:p>
       <w:pPr>
         <w:ind w:left="720"/>
       </w:pPr>
+      <w:proofErr w:type="gramStart"/>
       <w:r>
         <w:t>a</w:t>
       </w:r>
-      <w:r>
-        <w:t xml:space="preserve"> Count on on my own hand </w:t>
+      <w:proofErr w:type="gramEnd"/>
+      <w:r>
+        <w:t xml:space="preserve"> Count on </w:t>
+      </w:r>
+      <w:proofErr w:type="spellStart"/>
+      <w:r>
+        <w:t>on</w:t>
+      </w:r>
+      <w:proofErr w:type="spellEnd"/>
+      <w:r>
+        <w:t xml:space="preserve"> my own hand </w:t>
       </w:r>
       <w:r>
         <w:t xml:space="preserve">  </w:t>
@@ -909,7 +995,13 @@
         <w:rPr>
           <w:b/>
         </w:rPr>
-        <w:t xml:space="preserve"> her pointer finger </w:t>
+        <w:t xml:space="preserve"> H</w:t>
+      </w:r>
+      <w:r>
+        <w:rPr>
+          <w:b/>
+        </w:rPr>
+        <w:t xml:space="preserve">er pointer finger </w:t>
       </w:r>
     </w:p>
     <w:p>
@@ -930,7 +1022,18 @@
           <w:b/>
         </w:rPr>
         <w:tab/>
-        <w:t xml:space="preserve">B) her thumb </w:t>
+      </w:r>
+      <w:r>
+        <w:rPr>
+          <w:b/>
+        </w:rPr>
+        <w:t>B) H</w:t>
+      </w:r>
+      <w:r>
+        <w:rPr>
+          <w:b/>
+        </w:rPr>
+        <w:t xml:space="preserve">er thumb </w:t>
       </w:r>
     </w:p>
     <w:p>
@@ -951,18 +1054,24 @@
           <w:b/>
         </w:rPr>
         <w:tab/>
-        <w:t xml:space="preserve">c) her little finger </w:t>
-      </w:r>
+        <w:t>c) H</w:t>
+      </w:r>
+      <w:r>
+        <w:rPr>
+          <w:b/>
+        </w:rPr>
+        <w:t xml:space="preserve">er little finger </w:t>
+      </w:r>
+    </w:p>
+    <w:p>
+      <w:pPr>
+        <w:ind w:left="720"/>
+        <w:rPr>
+          <w:b/>
+        </w:rPr>
+      </w:pPr>
       <w:bookmarkStart w:id="0" w:name="_GoBack"/>
       <w:bookmarkEnd w:id="0"/>
-    </w:p>
-    <w:p>
-      <w:pPr>
-        <w:ind w:left="720"/>
-        <w:rPr>
-          <w:b/>
-        </w:rPr>
-      </w:pPr>
     </w:p>
     <w:sectPr>
       <w:headerReference w:type="default" r:id="rId8"/>

</xml_diff>

<commit_message>
problem 3 spell check
</commit_message>
<xml_diff>
--- a/Problem Solving/Newland_Bobby_Problem Solving.docx
+++ b/Problem Solving/Newland_Bobby_Problem Solving.docx
@@ -281,21 +281,55 @@
         <w:rPr>
           <w:b/>
         </w:rPr>
-        <w:t xml:space="preserve">Solution – Take the Bird </w:t>
-      </w:r>
-      <w:proofErr w:type="gramStart"/>
+        <w:t>Solution – Take the Bird</w:t>
+      </w:r>
+      <w:r>
+        <w:rPr>
+          <w:b/>
+        </w:rPr>
+        <w:t>,</w:t>
+      </w:r>
+      <w:r>
+        <w:rPr>
+          <w:b/>
+        </w:rPr>
+        <w:t xml:space="preserve"> </w:t>
+      </w:r>
       <w:r>
         <w:rPr>
           <w:b/>
         </w:rPr>
         <w:t>come</w:t>
       </w:r>
-      <w:proofErr w:type="gramEnd"/>
-      <w:r>
-        <w:rPr>
-          <w:b/>
-        </w:rPr>
-        <w:t xml:space="preserve"> back and get the cat and then the seed </w:t>
+      <w:r>
+        <w:rPr>
+          <w:b/>
+        </w:rPr>
+        <w:t xml:space="preserve"> </w:t>
+      </w:r>
+      <w:r>
+        <w:rPr>
+          <w:b/>
+        </w:rPr>
+        <w:t>back</w:t>
+      </w:r>
+      <w:r>
+        <w:rPr>
+          <w:b/>
+        </w:rPr>
+        <w:t xml:space="preserve"> and get the cat</w:t>
+      </w:r>
+      <w:r>
+        <w:rPr>
+          <w:b/>
+        </w:rPr>
+        <w:t>,</w:t>
+      </w:r>
+      <w:r>
+        <w:rPr>
+          <w:b/>
+        </w:rPr>
+        <w:t xml:space="preserve"> and then the seed </w:t>
       </w:r>
     </w:p>
     <w:p>
@@ -374,23 +408,7 @@
         <w:pStyle w:val="ListParagraph"/>
       </w:pPr>
       <w:r>
-        <w:t xml:space="preserve">a) </w:t>
-      </w:r>
-      <w:proofErr w:type="spellStart"/>
-      <w:r>
-        <w:t>Whats</w:t>
-      </w:r>
-      <w:proofErr w:type="spellEnd"/>
-      <w:r>
-        <w:t xml:space="preserve"> the min </w:t>
-      </w:r>
-      <w:proofErr w:type="gramStart"/>
-      <w:r>
-        <w:t>a</w:t>
-      </w:r>
-      <w:proofErr w:type="gramEnd"/>
-      <w:r>
-        <w:t xml:space="preserve"> amount of socks you can grab to get a match </w:t>
+        <w:t xml:space="preserve">a) What’s the min  amount of socks you can grab to get a match </w:t>
       </w:r>
     </w:p>
     <w:p>
@@ -400,11 +418,9 @@
       <w:r>
         <w:t xml:space="preserve">b) </w:t>
       </w:r>
-      <w:proofErr w:type="gramStart"/>
-      <w:r>
-        <w:t>are</w:t>
-      </w:r>
-      <w:proofErr w:type="gramEnd"/>
+      <w:r>
+        <w:t>Are</w:t>
+      </w:r>
       <w:r>
         <w:t xml:space="preserve"> they already mated up </w:t>
       </w:r>
@@ -565,11 +581,9 @@
       <w:r>
         <w:t xml:space="preserve">a) </w:t>
       </w:r>
-      <w:proofErr w:type="gramStart"/>
-      <w:r>
-        <w:t>grab</w:t>
-      </w:r>
-      <w:proofErr w:type="gramEnd"/>
+      <w:r>
+        <w:t>Grab</w:t>
+      </w:r>
       <w:r>
         <w:t xml:space="preserve"> four socks to get mates and 12 socks to get on of each color </w:t>
       </w:r>
@@ -584,11 +598,9 @@
       <w:r>
         <w:t xml:space="preserve">b) </w:t>
       </w:r>
-      <w:proofErr w:type="gramStart"/>
-      <w:r>
-        <w:t>if</w:t>
-      </w:r>
-      <w:proofErr w:type="gramEnd"/>
+      <w:r>
+        <w:t>If</w:t>
+      </w:r>
       <w:r>
         <w:t xml:space="preserve"> you grab too few you wont get one of each or a match </w:t>
       </w:r>
@@ -689,11 +701,9 @@
       <w:r>
         <w:t xml:space="preserve">Which finger will she stop </w:t>
       </w:r>
-      <w:proofErr w:type="gramStart"/>
-      <w:r>
-        <w:t>on</w:t>
-      </w:r>
-      <w:proofErr w:type="gramEnd"/>
+      <w:r>
+        <w:t>on?</w:t>
+      </w:r>
       <w:r>
         <w:t xml:space="preserve"> </w:t>
       </w:r>
@@ -755,11 +765,9 @@
       <w:r>
         <w:t xml:space="preserve">She stops on a </w:t>
       </w:r>
-      <w:proofErr w:type="spellStart"/>
-      <w:r>
-        <w:t>differnet</w:t>
-      </w:r>
-      <w:proofErr w:type="spellEnd"/>
+      <w:r>
+        <w:t>different</w:t>
+      </w:r>
       <w:r>
         <w:t xml:space="preserve"> finger each time </w:t>
       </w:r>
@@ -805,11 +813,9 @@
         <w:tab/>
         <w:t xml:space="preserve">a) </w:t>
       </w:r>
-      <w:proofErr w:type="gramStart"/>
-      <w:r>
-        <w:t>count</w:t>
-      </w:r>
-      <w:proofErr w:type="gramEnd"/>
+      <w:r>
+        <w:t>Count</w:t>
+      </w:r>
       <w:r>
         <w:t xml:space="preserve"> out on hand</w:t>
       </w:r>
@@ -824,7 +830,6 @@
           <w:b/>
         </w:rPr>
       </w:pPr>
-      <w:proofErr w:type="gramStart"/>
       <w:r>
         <w:rPr>
           <w:b/>
@@ -841,9 +846,8 @@
         <w:rPr>
           <w:b/>
         </w:rPr>
-        <w:t xml:space="preserve"> Evaluate</w:t>
-      </w:r>
-      <w:proofErr w:type="gramEnd"/>
+        <w:t>Evaluate</w:t>
+      </w:r>
       <w:r>
         <w:rPr>
           <w:b/>
@@ -887,49 +891,43 @@
           <w:b/>
         </w:rPr>
       </w:pPr>
+      <w:r>
+        <w:rPr>
+          <w:b/>
+        </w:rPr>
+        <w:t xml:space="preserve">5) </w:t>
+      </w:r>
+      <w:r>
+        <w:rPr>
+          <w:b/>
+        </w:rPr>
+        <w:t>Choose</w:t>
+      </w:r>
+      <w:r>
+        <w:rPr>
+          <w:b/>
+        </w:rPr>
+        <w:t xml:space="preserve"> a Solution and Develop a Plan to Implement it </w:t>
+      </w:r>
+    </w:p>
+    <w:p>
+      <w:pPr>
+        <w:ind w:left="720"/>
+      </w:pPr>
       <w:proofErr w:type="gramStart"/>
       <w:r>
-        <w:rPr>
-          <w:b/>
-        </w:rPr>
-        <w:t xml:space="preserve">5) </w:t>
-      </w:r>
-      <w:r>
-        <w:rPr>
-          <w:b/>
-        </w:rPr>
-        <w:t xml:space="preserve"> </w:t>
-      </w:r>
-      <w:r>
-        <w:rPr>
-          <w:b/>
-        </w:rPr>
-        <w:t>Choose</w:t>
+        <w:t>a</w:t>
       </w:r>
       <w:proofErr w:type="gramEnd"/>
       <w:r>
-        <w:rPr>
-          <w:b/>
-        </w:rPr>
-        <w:t xml:space="preserve"> a Solution and Develop a Plan to Implement it </w:t>
-      </w:r>
-    </w:p>
-    <w:p>
-      <w:pPr>
-        <w:ind w:left="720"/>
-      </w:pPr>
-      <w:proofErr w:type="gramStart"/>
-      <w:r>
-        <w:t>a</w:t>
-      </w:r>
-      <w:proofErr w:type="gramEnd"/>
-      <w:r>
         <w:t xml:space="preserve"> Count on </w:t>
       </w:r>
       <w:proofErr w:type="spellStart"/>
       <w:r>
         <w:t>on</w:t>
       </w:r>
+      <w:bookmarkStart w:id="0" w:name="_GoBack"/>
+      <w:bookmarkEnd w:id="0"/>
       <w:proofErr w:type="spellEnd"/>
       <w:r>
         <w:t xml:space="preserve"> my own hand </w:t>
@@ -1070,8 +1068,6 @@
           <w:b/>
         </w:rPr>
       </w:pPr>
-      <w:bookmarkStart w:id="0" w:name="_GoBack"/>
-      <w:bookmarkEnd w:id="0"/>
     </w:p>
     <w:sectPr>
       <w:headerReference w:type="default" r:id="rId8"/>

</xml_diff>

<commit_message>
problem 2 spell check
</commit_message>
<xml_diff>
--- a/Problem Solving/Newland_Bobby_Problem Solving.docx
+++ b/Problem Solving/Newland_Bobby_Problem Solving.docx
@@ -635,6 +635,8 @@
         </w:rPr>
         <w:t xml:space="preserve"> socks to get one of each color</w:t>
       </w:r>
+      <w:bookmarkStart w:id="0" w:name="_GoBack"/>
+      <w:bookmarkEnd w:id="0"/>
     </w:p>
     <w:p>
       <w:pPr>
@@ -914,23 +916,11 @@
       <w:pPr>
         <w:ind w:left="720"/>
       </w:pPr>
-      <w:proofErr w:type="gramStart"/>
       <w:r>
         <w:t>a</w:t>
       </w:r>
-      <w:proofErr w:type="gramEnd"/>
-      <w:r>
-        <w:t xml:space="preserve"> Count on </w:t>
-      </w:r>
-      <w:proofErr w:type="spellStart"/>
-      <w:r>
-        <w:t>on</w:t>
-      </w:r>
-      <w:bookmarkStart w:id="0" w:name="_GoBack"/>
-      <w:bookmarkEnd w:id="0"/>
-      <w:proofErr w:type="spellEnd"/>
-      <w:r>
-        <w:t xml:space="preserve"> my own hand </w:t>
+      <w:r>
+        <w:t xml:space="preserve"> Count on on my own hand </w:t>
       </w:r>
       <w:r>
         <w:t xml:space="preserve">  </w:t>

</xml_diff>

<commit_message>
porblem 1 spell check
</commit_message>
<xml_diff>
--- a/Problem Solving/Newland_Bobby_Problem Solving.docx
+++ b/Problem Solving/Newland_Bobby_Problem Solving.docx
@@ -15,6 +15,8 @@
         </w:rPr>
         <w:t>Problem 1</w:t>
       </w:r>
+      <w:bookmarkStart w:id="0" w:name="_GoBack"/>
+      <w:bookmarkEnd w:id="0"/>
     </w:p>
     <w:p>
       <w:pPr>
@@ -635,8 +637,6 @@
         </w:rPr>
         <w:t xml:space="preserve"> socks to get one of each color</w:t>
       </w:r>
-      <w:bookmarkStart w:id="0" w:name="_GoBack"/>
-      <w:bookmarkEnd w:id="0"/>
     </w:p>
     <w:p>
       <w:pPr>

</xml_diff>

<commit_message>
all problems re aligin
</commit_message>
<xml_diff>
--- a/Problem Solving/Newland_Bobby_Problem Solving.docx
+++ b/Problem Solving/Newland_Bobby_Problem Solving.docx
@@ -410,7 +410,15 @@
         <w:pStyle w:val="ListParagraph"/>
       </w:pPr>
       <w:r>
-        <w:t xml:space="preserve">a) What’s the min  amount of socks you can grab to get a match </w:t>
+        <w:t xml:space="preserve">a) What’s the </w:t>
+      </w:r>
+      <w:proofErr w:type="gramStart"/>
+      <w:r>
+        <w:t>min  amount</w:t>
+      </w:r>
+      <w:proofErr w:type="gramEnd"/>
+      <w:r>
+        <w:t xml:space="preserve"> of socks you can grab to get a match </w:t>
       </w:r>
     </w:p>
     <w:p>
@@ -916,11 +924,21 @@
       <w:pPr>
         <w:ind w:left="720"/>
       </w:pPr>
+      <w:proofErr w:type="gramStart"/>
       <w:r>
         <w:t>a</w:t>
       </w:r>
-      <w:r>
-        <w:t xml:space="preserve"> Count on on my own hand </w:t>
+      <w:proofErr w:type="gramEnd"/>
+      <w:r>
+        <w:t xml:space="preserve"> Count on </w:t>
+      </w:r>
+      <w:proofErr w:type="spellStart"/>
+      <w:r>
+        <w:t>on</w:t>
+      </w:r>
+      <w:proofErr w:type="spellEnd"/>
+      <w:r>
+        <w:t xml:space="preserve"> my own hand </w:t>
       </w:r>
       <w:r>
         <w:t xml:space="preserve">  </w:t>

</xml_diff>

<commit_message>
all problems spell check 2
</commit_message>
<xml_diff>
--- a/Problem Solving/Newland_Bobby_Problem Solving.docx
+++ b/Problem Solving/Newland_Bobby_Problem Solving.docx
@@ -412,11 +412,9 @@
       <w:r>
         <w:t xml:space="preserve">a) What’s the </w:t>
       </w:r>
-      <w:proofErr w:type="gramStart"/>
-      <w:r>
-        <w:t>min  amount</w:t>
-      </w:r>
-      <w:proofErr w:type="gramEnd"/>
+      <w:r>
+        <w:t>min amount</w:t>
+      </w:r>
       <w:r>
         <w:t xml:space="preserve"> of socks you can grab to get a match </w:t>
       </w:r>
@@ -924,24 +922,8 @@
       <w:pPr>
         <w:ind w:left="720"/>
       </w:pPr>
-      <w:proofErr w:type="gramStart"/>
-      <w:r>
-        <w:t>a</w:t>
-      </w:r>
-      <w:proofErr w:type="gramEnd"/>
-      <w:r>
-        <w:t xml:space="preserve"> Count on </w:t>
-      </w:r>
-      <w:proofErr w:type="spellStart"/>
-      <w:r>
-        <w:t>on</w:t>
-      </w:r>
-      <w:proofErr w:type="spellEnd"/>
-      <w:r>
-        <w:t xml:space="preserve"> my own hand </w:t>
-      </w:r>
-      <w:r>
-        <w:t xml:space="preserve">  </w:t>
+      <w:r>
+        <w:t xml:space="preserve">a) Count on my own hand   </w:t>
       </w:r>
     </w:p>
     <w:p>

</xml_diff>

<commit_message>
all problems grammar fix 2
</commit_message>
<xml_diff>
--- a/Problem Solving/Newland_Bobby_Problem Solving.docx
+++ b/Problem Solving/Newland_Bobby_Problem Solving.docx
@@ -15,8 +15,6 @@
         </w:rPr>
         <w:t>Problem 1</w:t>
       </w:r>
-      <w:bookmarkStart w:id="0" w:name="_GoBack"/>
-      <w:bookmarkEnd w:id="0"/>
     </w:p>
     <w:p>
       <w:pPr>
@@ -372,6 +370,8 @@
         </w:rPr>
         <w:t>Problem 2</w:t>
       </w:r>
+      <w:bookmarkStart w:id="0" w:name="_GoBack"/>
+      <w:bookmarkEnd w:id="0"/>
     </w:p>
     <w:p>
       <w:pPr>

</xml_diff>